<commit_message>
nambahin activity diagram dan ganti judul laporan
</commit_message>
<xml_diff>
--- a/LAPORAN KERJA PRAKTIK.docx
+++ b/LAPORAN KERJA PRAKTIK.docx
@@ -19,9 +19,33 @@
           <w:bCs w:val="0"/>
           <w:sz w:val="28"/>
         </w:rPr>
-        <w:t>LAPORAN KERJA PRAKTIK</w:t>
+        <w:t xml:space="preserve">LAPORAN </w:t>
+      </w:r>
+      <w:r>
+        <w:rPr>
+          <w:b/>
+          <w:bCs w:val="0"/>
+          <w:sz w:val="28"/>
+        </w:rPr>
+        <w:t>MAGANG</w:t>
+      </w:r>
+      <w:r>
+        <w:rPr>
+          <w:b/>
+          <w:bCs w:val="0"/>
+          <w:sz w:val="28"/>
+        </w:rPr>
+        <w:t xml:space="preserve"> PRAKTIK</w:t>
       </w:r>
       <w:bookmarkEnd w:id="0"/>
+      <w:r>
+        <w:rPr>
+          <w:b/>
+          <w:bCs w:val="0"/>
+          <w:sz w:val="28"/>
+        </w:rPr>
+        <w:t>UM</w:t>
+      </w:r>
     </w:p>
     <w:p>
       <w:pPr>
@@ -451,18 +475,7 @@
           <w:lang w:val="id"/>
           <w14:ligatures w14:val="none"/>
         </w:rPr>
-        <w:t>Company Profile</w:t>
-      </w:r>
-      <w:r>
-        <w:rPr>
-          <w:rFonts w:eastAsia="Times New Roman"/>
-          <w:b/>
-          <w:kern w:val="0"/>
-          <w:szCs w:val="24"/>
-          <w:lang w:val="id"/>
-          <w14:ligatures w14:val="none"/>
-        </w:rPr>
-        <w:t xml:space="preserve"> </w:t>
+        <w:t xml:space="preserve">Company Profile </w:t>
       </w:r>
       <w:r>
         <w:rPr>
@@ -1968,7 +1981,13 @@
         <w:spacing w:line="360" w:lineRule="auto"/>
       </w:pPr>
       <w:r>
-        <w:t>Puji syukur penulis panjatkan kehadirat Tuhan Yang Maha Esa karena atas rahmat dan karunia-Nya sehingga penulis dapat menyelesaikan kegiatan Kerja Praktik (KP) beserta laporannya yang berjudul “</w:t>
+        <w:t xml:space="preserve">Puji syukur penulis panjatkan kehadirat Tuhan Yang Maha Esa karena atas rahmat dan karunia-Nya sehingga penulis dapat menyelesaikan kegiatan </w:t>
+      </w:r>
+      <w:r>
+        <w:t>Magang Praktikum</w:t>
+      </w:r>
+      <w:r>
+        <w:t xml:space="preserve"> beserta laporannya yang berjudul “</w:t>
       </w:r>
       <w:r>
         <w:t>Perancangan Website Yayasan Terbesar Yogyakarta Menggunakan Wordpress</w:t>
@@ -4674,9 +4693,18 @@
       </w:r>
       <w:r>
         <w:br/>
-        <w:t>INSTITUSI KERJA PRAKTIK</w:t>
+        <w:t xml:space="preserve">INSTITUSI </w:t>
+      </w:r>
+      <w:r>
+        <w:t>MAGANG</w:t>
+      </w:r>
+      <w:r>
+        <w:t xml:space="preserve"> PRAKTIK</w:t>
       </w:r>
       <w:bookmarkEnd w:id="13"/>
+      <w:r>
+        <w:t>UM</w:t>
+      </w:r>
     </w:p>
     <w:p>
       <w:pPr>

</xml_diff>

<commit_message>
menambahkan gambar di bab 2
</commit_message>
<xml_diff>
--- a/LAPORAN KERJA PRAKTIK.docx
+++ b/LAPORAN KERJA PRAKTIK.docx
@@ -8,7 +8,7 @@
         <w:jc w:val="center"/>
         <w:rPr>
           <w:b/>
-          <w:bCs w:val="0"/>
+          <w:bCs/>
           <w:sz w:val="28"/>
         </w:rPr>
       </w:pPr>
@@ -16,7 +16,6 @@
       <w:r>
         <w:rPr>
           <w:b/>
-          <w:bCs w:val="0"/>
           <w:sz w:val="28"/>
         </w:rPr>
         <w:t xml:space="preserve">LAPORAN </w:t>
@@ -24,7 +23,6 @@
       <w:r>
         <w:rPr>
           <w:b/>
-          <w:bCs w:val="0"/>
           <w:sz w:val="28"/>
         </w:rPr>
         <w:t>MAGANG</w:t>
@@ -32,7 +30,6 @@
       <w:r>
         <w:rPr>
           <w:b/>
-          <w:bCs w:val="0"/>
           <w:sz w:val="28"/>
         </w:rPr>
         <w:t xml:space="preserve"> PRAKTIK</w:t>
@@ -41,7 +38,6 @@
       <w:r>
         <w:rPr>
           <w:b/>
-          <w:bCs w:val="0"/>
           <w:sz w:val="28"/>
         </w:rPr>
         <w:t>UM</w:t>
@@ -58,15 +54,15 @@
         <w:jc w:val="center"/>
         <w:rPr>
           <w:b/>
-          <w:bCs w:val="0"/>
+          <w:bCs/>
           <w:sz w:val="28"/>
         </w:rPr>
       </w:pPr>
       <w:bookmarkStart w:id="1" w:name="_Hlk170647912"/>
+      <w:bookmarkStart w:id="2" w:name="_Hlk170898047"/>
       <w:r>
         <w:rPr>
           <w:b/>
-          <w:bCs w:val="0"/>
           <w:sz w:val="28"/>
         </w:rPr>
         <w:t xml:space="preserve">Perancangan Website </w:t>
@@ -74,35 +70,68 @@
       <w:r>
         <w:rPr>
           <w:b/>
-          <w:bCs w:val="0"/>
           <w:sz w:val="28"/>
         </w:rPr>
-        <w:t xml:space="preserve">Company Profile </w:t>
+        <w:t>Company Profile</w:t>
       </w:r>
       <w:r>
         <w:rPr>
           <w:b/>
-          <w:bCs w:val="0"/>
           <w:sz w:val="28"/>
         </w:rPr>
-        <w:t>Yayasan Terbesar Yogyakarta Menggunakan Wordpress</w:t>
+        <w:t xml:space="preserve"> </w:t>
+      </w:r>
+      <w:r>
+        <w:rPr>
+          <w:b/>
+          <w:sz w:val="28"/>
+        </w:rPr>
+        <w:t>Menggunakan</w:t>
+      </w:r>
+      <w:r>
+        <w:rPr>
+          <w:b/>
+          <w:sz w:val="28"/>
+        </w:rPr>
+        <w:t xml:space="preserve"> CMS</w:t>
+      </w:r>
+      <w:r>
+        <w:rPr>
+          <w:b/>
+          <w:sz w:val="28"/>
+        </w:rPr>
+        <w:t xml:space="preserve"> Wordpress</w:t>
+      </w:r>
+      <w:r>
+        <w:rPr>
+          <w:b/>
+          <w:sz w:val="28"/>
+        </w:rPr>
+        <w:t xml:space="preserve"> </w:t>
+      </w:r>
+      <w:r>
+        <w:rPr>
+          <w:b/>
+          <w:sz w:val="28"/>
+        </w:rPr>
+        <w:t>Yayasan Terbesar Yogyakarta</w:t>
       </w:r>
       <w:bookmarkEnd w:id="1"/>
     </w:p>
+    <w:bookmarkEnd w:id="2"/>
     <w:p>
       <w:pPr>
         <w:spacing w:line="360" w:lineRule="auto"/>
         <w:jc w:val="center"/>
         <w:rPr>
           <w:b/>
-          <w:bCs w:val="0"/>
+          <w:bCs/>
           <w:sz w:val="28"/>
         </w:rPr>
       </w:pPr>
       <w:r>
         <w:rPr>
           <w:b/>
-          <w:bCs w:val="0"/>
           <w:sz w:val="28"/>
         </w:rPr>
         <w:t xml:space="preserve">Di Yayasan Terbesar Daerah Istimewa </w:t>
@@ -110,7 +139,6 @@
       <w:r>
         <w:rPr>
           <w:b/>
-          <w:bCs w:val="0"/>
           <w:sz w:val="28"/>
         </w:rPr>
         <w:t>Yogyakarta</w:t>
@@ -122,7 +150,7 @@
         <w:jc w:val="center"/>
         <w:rPr>
           <w:b/>
-          <w:bCs w:val="0"/>
+          <w:bCs/>
           <w:sz w:val="28"/>
         </w:rPr>
       </w:pPr>
@@ -236,14 +264,13 @@
         <w:jc w:val="center"/>
         <w:rPr>
           <w:b/>
-          <w:bCs w:val="0"/>
+          <w:bCs/>
           <w:szCs w:val="24"/>
         </w:rPr>
       </w:pPr>
       <w:r>
         <w:rPr>
           <w:b/>
-          <w:bCs w:val="0"/>
           <w:szCs w:val="24"/>
         </w:rPr>
         <w:t>Oleh:</w:t>
@@ -255,14 +282,13 @@
         <w:jc w:val="center"/>
         <w:rPr>
           <w:b/>
-          <w:bCs w:val="0"/>
+          <w:bCs/>
           <w:szCs w:val="24"/>
         </w:rPr>
       </w:pPr>
       <w:r>
         <w:rPr>
           <w:b/>
-          <w:bCs w:val="0"/>
           <w:szCs w:val="24"/>
         </w:rPr>
         <w:t xml:space="preserve">Ahmad Kubagus Subkhi / </w:t>
@@ -270,7 +296,6 @@
       <w:r>
         <w:rPr>
           <w:b/>
-          <w:bCs w:val="0"/>
           <w:szCs w:val="24"/>
         </w:rPr>
         <w:t xml:space="preserve">NIM: </w:t>
@@ -278,7 +303,6 @@
       <w:r>
         <w:rPr>
           <w:b/>
-          <w:bCs w:val="0"/>
           <w:szCs w:val="24"/>
         </w:rPr>
         <w:t>C2C021064</w:t>
@@ -299,14 +323,13 @@
         <w:jc w:val="center"/>
         <w:rPr>
           <w:b/>
-          <w:bCs w:val="0"/>
+          <w:bCs/>
           <w:szCs w:val="24"/>
         </w:rPr>
       </w:pPr>
       <w:r>
         <w:rPr>
           <w:b/>
-          <w:bCs w:val="0"/>
           <w:szCs w:val="24"/>
         </w:rPr>
         <w:t>PROGRAM STUDI INFORMATIKA</w:t>
@@ -318,14 +341,13 @@
         <w:jc w:val="center"/>
         <w:rPr>
           <w:b/>
-          <w:bCs w:val="0"/>
+          <w:bCs/>
           <w:szCs w:val="24"/>
         </w:rPr>
       </w:pPr>
       <w:r>
         <w:rPr>
           <w:b/>
-          <w:bCs w:val="0"/>
           <w:szCs w:val="24"/>
         </w:rPr>
         <w:t>FAKULTAS TEKNIK</w:t>
@@ -333,7 +355,6 @@
       <w:r>
         <w:rPr>
           <w:b/>
-          <w:bCs w:val="0"/>
           <w:szCs w:val="24"/>
         </w:rPr>
         <w:t xml:space="preserve"> DAN ILMU KOMPUTER</w:t>
@@ -345,14 +366,13 @@
         <w:jc w:val="center"/>
         <w:rPr>
           <w:b/>
-          <w:bCs w:val="0"/>
+          <w:bCs/>
           <w:szCs w:val="24"/>
         </w:rPr>
       </w:pPr>
       <w:r>
         <w:rPr>
           <w:b/>
-          <w:bCs w:val="0"/>
           <w:szCs w:val="24"/>
         </w:rPr>
         <w:t>UNIVERSITAS MUHAMMADIYAH SEMARANG</w:t>
@@ -364,7 +384,7 @@
         <w:jc w:val="center"/>
         <w:rPr>
           <w:b/>
-          <w:bCs w:val="0"/>
+          <w:bCs/>
           <w:szCs w:val="24"/>
         </w:rPr>
         <w:sectPr>
@@ -380,7 +400,6 @@
       <w:r>
         <w:rPr>
           <w:b/>
-          <w:bCs w:val="0"/>
           <w:szCs w:val="24"/>
         </w:rPr>
         <w:t>20</w:t>
@@ -388,7 +407,6 @@
       <w:r>
         <w:rPr>
           <w:b/>
-          <w:bCs w:val="0"/>
           <w:szCs w:val="24"/>
         </w:rPr>
         <w:t>24</w:t>
@@ -405,8 +423,8 @@
           <w:lang w:val="id"/>
         </w:rPr>
       </w:pPr>
-      <w:bookmarkStart w:id="2" w:name="_Toc170641574"/>
-      <w:bookmarkStart w:id="3" w:name="_Toc170718285"/>
+      <w:bookmarkStart w:id="3" w:name="_Toc170641574"/>
+      <w:bookmarkStart w:id="4" w:name="_Toc170718285"/>
       <w:r>
         <w:rPr>
           <w:rFonts w:eastAsia="Times New Roman"/>
@@ -436,8 +454,8 @@
         </w:rPr>
         <w:t>PENGESAHAN</w:t>
       </w:r>
-      <w:bookmarkEnd w:id="2"/>
       <w:bookmarkEnd w:id="3"/>
+      <w:bookmarkEnd w:id="4"/>
     </w:p>
     <w:p>
       <w:pPr>
@@ -464,8 +482,25 @@
           <w:lang w:val="id"/>
           <w14:ligatures w14:val="none"/>
         </w:rPr>
-        <w:t xml:space="preserve">Perancangan Website </w:t>
-      </w:r>
+        <w:t>Perancangan Website Company Profile Menggunakan CMS Wordpress Yayasan Terbesar Yogyakarta</w:t>
+      </w:r>
+    </w:p>
+    <w:p>
+      <w:pPr>
+        <w:widowControl w:val="0"/>
+        <w:autoSpaceDE w:val="0"/>
+        <w:autoSpaceDN w:val="0"/>
+        <w:spacing w:after="0" w:line="360" w:lineRule="auto"/>
+        <w:jc w:val="center"/>
+        <w:rPr>
+          <w:rFonts w:eastAsia="Times New Roman"/>
+          <w:bCs/>
+          <w:kern w:val="0"/>
+          <w:szCs w:val="24"/>
+          <w:lang w:val="id"/>
+          <w14:ligatures w14:val="none"/>
+        </w:rPr>
+      </w:pPr>
       <w:r>
         <w:rPr>
           <w:rFonts w:eastAsia="Times New Roman"/>
@@ -475,18 +510,7 @@
           <w:lang w:val="id"/>
           <w14:ligatures w14:val="none"/>
         </w:rPr>
-        <w:t xml:space="preserve">Company Profile </w:t>
-      </w:r>
-      <w:r>
-        <w:rPr>
-          <w:rFonts w:eastAsia="Times New Roman"/>
-          <w:b/>
-          <w:kern w:val="0"/>
-          <w:szCs w:val="24"/>
-          <w:lang w:val="id"/>
-          <w14:ligatures w14:val="none"/>
-        </w:rPr>
-        <w:t>Yayasan Terbesar Yogyakarta Menggunakan Wordpress</w:t>
+        <w:t>Di Yayasan Terbesar Daerah Istimewa Yogyakarta</w:t>
       </w:r>
     </w:p>
     <w:p>
@@ -498,24 +522,14 @@
         <w:jc w:val="center"/>
         <w:rPr>
           <w:rFonts w:eastAsia="Times New Roman"/>
-          <w:bCs w:val="0"/>
+          <w:b/>
+          <w:bCs/>
           <w:kern w:val="0"/>
           <w:szCs w:val="24"/>
           <w:lang w:val="id"/>
           <w14:ligatures w14:val="none"/>
         </w:rPr>
       </w:pPr>
-      <w:r>
-        <w:rPr>
-          <w:rFonts w:eastAsia="Times New Roman"/>
-          <w:b/>
-          <w:kern w:val="0"/>
-          <w:szCs w:val="24"/>
-          <w:lang w:val="id"/>
-          <w14:ligatures w14:val="none"/>
-        </w:rPr>
-        <w:t>Di Yayasan Terbesar Daerah Istimewa Yogyakarta</w:t>
-      </w:r>
     </w:p>
     <w:p>
       <w:pPr>
@@ -527,25 +541,7 @@
         <w:rPr>
           <w:rFonts w:eastAsia="Times New Roman"/>
           <w:b/>
-          <w:bCs w:val="0"/>
-          <w:kern w:val="0"/>
-          <w:szCs w:val="24"/>
-          <w:lang w:val="id"/>
-          <w14:ligatures w14:val="none"/>
-        </w:rPr>
-      </w:pPr>
-    </w:p>
-    <w:p>
-      <w:pPr>
-        <w:widowControl w:val="0"/>
-        <w:autoSpaceDE w:val="0"/>
-        <w:autoSpaceDN w:val="0"/>
-        <w:spacing w:after="0" w:line="360" w:lineRule="auto"/>
-        <w:jc w:val="center"/>
-        <w:rPr>
-          <w:rFonts w:eastAsia="Times New Roman"/>
-          <w:b/>
-          <w:bCs w:val="0"/>
+          <w:bCs/>
           <w:kern w:val="0"/>
           <w:szCs w:val="24"/>
           <w:lang w:val="id"/>
@@ -563,7 +559,7 @@
         <w:jc w:val="center"/>
         <w:rPr>
           <w:rFonts w:eastAsia="Times New Roman"/>
-          <w:bCs w:val="0"/>
+          <w:bCs/>
           <w:kern w:val="0"/>
           <w:szCs w:val="24"/>
           <w:lang w:val="id"/>
@@ -573,7 +569,6 @@
       <w:r>
         <w:rPr>
           <w:rFonts w:eastAsia="Times New Roman"/>
-          <w:bCs w:val="0"/>
           <w:kern w:val="0"/>
           <w:szCs w:val="24"/>
           <w:lang w:val="id"/>
@@ -584,7 +579,6 @@
       <w:r>
         <w:rPr>
           <w:rFonts w:eastAsia="Times New Roman"/>
-          <w:bCs w:val="0"/>
           <w:spacing w:val="-3"/>
           <w:kern w:val="0"/>
           <w:szCs w:val="24"/>
@@ -596,59 +590,13 @@
       <w:r>
         <w:rPr>
           <w:rFonts w:eastAsia="Times New Roman"/>
-          <w:bCs w:val="0"/>
+          <w:bCs/>
           <w:kern w:val="0"/>
           <w:szCs w:val="24"/>
           <w:lang w:val="id"/>
           <w14:ligatures w14:val="none"/>
         </w:rPr>
-        <w:t>PRAKTIK</w:t>
-      </w:r>
-      <w:r>
-        <w:rPr>
-          <w:rFonts w:eastAsia="Times New Roman"/>
-          <w:bCs w:val="0"/>
-          <w:spacing w:val="-1"/>
-          <w:kern w:val="0"/>
-          <w:szCs w:val="24"/>
-          <w:lang w:val="id"/>
-          <w14:ligatures w14:val="none"/>
-        </w:rPr>
-        <w:t xml:space="preserve"> </w:t>
-      </w:r>
-      <w:r>
-        <w:rPr>
-          <w:rFonts w:eastAsia="Times New Roman"/>
-          <w:bCs w:val="0"/>
-          <w:kern w:val="0"/>
-          <w:szCs w:val="24"/>
-          <w:lang w:val="id"/>
-          <w14:ligatures w14:val="none"/>
-        </w:rPr>
-        <w:t>KERJA</w:t>
-      </w:r>
-      <w:r>
-        <w:rPr>
-          <w:rFonts w:eastAsia="Times New Roman"/>
-          <w:bCs w:val="0"/>
-          <w:spacing w:val="-2"/>
-          <w:kern w:val="0"/>
-          <w:szCs w:val="24"/>
-          <w:lang w:val="id"/>
-          <w14:ligatures w14:val="none"/>
-        </w:rPr>
-        <w:t xml:space="preserve"> </w:t>
-      </w:r>
-      <w:r>
-        <w:rPr>
-          <w:rFonts w:eastAsia="Times New Roman"/>
-          <w:bCs w:val="0"/>
-          <w:kern w:val="0"/>
-          <w:szCs w:val="24"/>
-          <w:lang w:val="id"/>
-          <w14:ligatures w14:val="none"/>
-        </w:rPr>
-        <w:t>LAPANGAN</w:t>
+        <w:t>MAGANG PRAKTIKUM</w:t>
       </w:r>
     </w:p>
     <w:p>
@@ -661,7 +609,7 @@
         <w:jc w:val="center"/>
         <w:rPr>
           <w:rFonts w:eastAsia="Times New Roman"/>
-          <w:bCs w:val="0"/>
+          <w:bCs/>
           <w:kern w:val="0"/>
           <w:szCs w:val="24"/>
           <w:lang w:val="id"/>
@@ -671,7 +619,6 @@
       <w:r>
         <w:rPr>
           <w:rFonts w:eastAsia="Times New Roman"/>
-          <w:bCs w:val="0"/>
           <w:kern w:val="0"/>
           <w:szCs w:val="24"/>
           <w:lang w:val="id"/>
@@ -682,7 +629,6 @@
       <w:r>
         <w:rPr>
           <w:rFonts w:eastAsia="Times New Roman"/>
-          <w:bCs w:val="0"/>
           <w:spacing w:val="-1"/>
           <w:kern w:val="0"/>
           <w:szCs w:val="24"/>
@@ -694,7 +640,6 @@
       <w:r>
         <w:rPr>
           <w:rFonts w:eastAsia="Times New Roman"/>
-          <w:bCs w:val="0"/>
           <w:kern w:val="0"/>
           <w:szCs w:val="24"/>
           <w:lang w:val="id"/>
@@ -853,7 +798,7 @@
         <w:rPr>
           <w:rFonts w:eastAsia="Times New Roman"/>
           <w:b/>
-          <w:bCs w:val="0"/>
+          <w:bCs/>
           <w:kern w:val="0"/>
           <w:szCs w:val="24"/>
           <w:lang w:val="id"/>
@@ -871,7 +816,7 @@
         <w:rPr>
           <w:rFonts w:eastAsia="Times New Roman"/>
           <w:b/>
-          <w:bCs w:val="0"/>
+          <w:bCs/>
           <w:kern w:val="0"/>
           <w:szCs w:val="24"/>
           <w:lang w:val="id"/>
@@ -889,7 +834,7 @@
         <w:jc w:val="center"/>
         <w:rPr>
           <w:rFonts w:eastAsia="Times New Roman"/>
-          <w:bCs w:val="0"/>
+          <w:bCs/>
           <w:kern w:val="0"/>
           <w:szCs w:val="24"/>
           <w:lang w:val="id"/>
@@ -899,7 +844,6 @@
       <w:r>
         <w:rPr>
           <w:rFonts w:eastAsia="Times New Roman"/>
-          <w:bCs w:val="0"/>
           <w:kern w:val="0"/>
           <w:szCs w:val="24"/>
           <w:lang w:val="id"/>
@@ -910,7 +854,6 @@
       <w:r>
         <w:rPr>
           <w:rFonts w:eastAsia="Times New Roman"/>
-          <w:bCs w:val="0"/>
           <w:spacing w:val="-1"/>
           <w:kern w:val="0"/>
           <w:szCs w:val="24"/>
@@ -922,7 +865,6 @@
       <w:r>
         <w:rPr>
           <w:rFonts w:eastAsia="Times New Roman"/>
-          <w:bCs w:val="0"/>
           <w:kern w:val="0"/>
           <w:szCs w:val="24"/>
           <w:lang w:val="id"/>
@@ -933,7 +875,6 @@
       <w:r>
         <w:rPr>
           <w:rFonts w:eastAsia="Times New Roman"/>
-          <w:bCs w:val="0"/>
           <w:spacing w:val="-1"/>
           <w:kern w:val="0"/>
           <w:szCs w:val="24"/>
@@ -945,7 +886,6 @@
       <w:r>
         <w:rPr>
           <w:rFonts w:eastAsia="Times New Roman"/>
-          <w:bCs w:val="0"/>
           <w:kern w:val="0"/>
           <w:szCs w:val="24"/>
           <w:lang w:val="id"/>
@@ -956,7 +896,6 @@
       <w:r>
         <w:rPr>
           <w:rFonts w:eastAsia="Times New Roman"/>
-          <w:bCs w:val="0"/>
           <w:spacing w:val="-2"/>
           <w:kern w:val="0"/>
           <w:szCs w:val="24"/>
@@ -968,7 +907,6 @@
       <w:r>
         <w:rPr>
           <w:rFonts w:eastAsia="Times New Roman"/>
-          <w:bCs w:val="0"/>
           <w:kern w:val="0"/>
           <w:szCs w:val="24"/>
           <w:lang w:val="id"/>
@@ -987,7 +925,7 @@
         <w:jc w:val="center"/>
         <w:rPr>
           <w:rFonts w:eastAsia="Times New Roman"/>
-          <w:bCs w:val="0"/>
+          <w:bCs/>
           <w:kern w:val="0"/>
           <w:szCs w:val="24"/>
           <w:lang w:val="id"/>
@@ -997,7 +935,6 @@
       <w:r>
         <w:rPr>
           <w:rFonts w:eastAsia="Times New Roman"/>
-          <w:bCs w:val="0"/>
           <w:kern w:val="0"/>
           <w:szCs w:val="24"/>
           <w:lang w:val="id"/>
@@ -1044,18 +981,17 @@
               <w:jc w:val="center"/>
               <w:rPr>
                 <w:rFonts w:eastAsia="Times New Roman"/>
-                <w:bCs w:val="0"/>
+                <w:bCs/>
                 <w:kern w:val="0"/>
                 <w:szCs w:val="24"/>
                 <w:lang w:val="id"/>
                 <w14:ligatures w14:val="none"/>
               </w:rPr>
             </w:pPr>
-            <w:bookmarkStart w:id="4" w:name="_Hlk170647949"/>
+            <w:bookmarkStart w:id="5" w:name="_Hlk170647949"/>
             <w:r>
               <w:rPr>
                 <w:rFonts w:eastAsia="Times New Roman"/>
-                <w:bCs w:val="0"/>
                 <w:kern w:val="0"/>
                 <w:szCs w:val="24"/>
                 <w:lang w:val="id"/>
@@ -1066,7 +1002,6 @@
             <w:r>
               <w:rPr>
                 <w:rFonts w:eastAsia="Times New Roman"/>
-                <w:bCs w:val="0"/>
                 <w:spacing w:val="-1"/>
                 <w:kern w:val="0"/>
                 <w:szCs w:val="24"/>
@@ -1078,7 +1013,6 @@
             <w:r>
               <w:rPr>
                 <w:rFonts w:eastAsia="Times New Roman"/>
-                <w:bCs w:val="0"/>
                 <w:kern w:val="0"/>
                 <w:szCs w:val="24"/>
                 <w:lang w:val="id"/>
@@ -1089,7 +1023,6 @@
             <w:r>
               <w:rPr>
                 <w:rFonts w:eastAsia="Times New Roman"/>
-                <w:bCs w:val="0"/>
                 <w:kern w:val="0"/>
                 <w:szCs w:val="24"/>
                 <w:lang w:val="id"/>
@@ -1112,7 +1045,7 @@
               <w:spacing w:after="0" w:line="360" w:lineRule="auto"/>
               <w:rPr>
                 <w:rFonts w:eastAsia="Times New Roman"/>
-                <w:bCs w:val="0"/>
+                <w:bCs/>
                 <w:kern w:val="0"/>
                 <w:szCs w:val="24"/>
                 <w:lang w:val="id"/>
@@ -1122,7 +1055,6 @@
             <w:r>
               <w:rPr>
                 <w:rFonts w:eastAsia="Times New Roman"/>
-                <w:bCs w:val="0"/>
                 <w:kern w:val="0"/>
                 <w:szCs w:val="24"/>
                 <w:lang w:val="id"/>
@@ -1133,7 +1065,6 @@
             <w:r>
               <w:rPr>
                 <w:rFonts w:eastAsia="Times New Roman"/>
-                <w:bCs w:val="0"/>
                 <w:spacing w:val="55"/>
                 <w:kern w:val="0"/>
                 <w:szCs w:val="24"/>
@@ -1145,7 +1076,6 @@
             <w:r>
               <w:rPr>
                 <w:rFonts w:eastAsia="Times New Roman"/>
-                <w:bCs w:val="0"/>
                 <w:kern w:val="0"/>
                 <w:szCs w:val="24"/>
                 <w:lang w:val="id"/>
@@ -1156,7 +1086,6 @@
             <w:r>
               <w:rPr>
                 <w:rFonts w:eastAsia="Times New Roman"/>
-                <w:bCs w:val="0"/>
                 <w:spacing w:val="-2"/>
                 <w:kern w:val="0"/>
                 <w:szCs w:val="24"/>
@@ -1168,7 +1097,6 @@
             <w:r>
               <w:rPr>
                 <w:rFonts w:eastAsia="Times New Roman"/>
-                <w:bCs w:val="0"/>
                 <w:kern w:val="0"/>
                 <w:szCs w:val="24"/>
                 <w:lang w:val="id"/>
@@ -1179,7 +1107,6 @@
             <w:r>
               <w:rPr>
                 <w:rFonts w:eastAsia="Times New Roman"/>
-                <w:bCs w:val="0"/>
                 <w:spacing w:val="-2"/>
                 <w:kern w:val="0"/>
                 <w:szCs w:val="24"/>
@@ -1191,7 +1118,6 @@
             <w:r>
               <w:rPr>
                 <w:rFonts w:eastAsia="Times New Roman"/>
-                <w:bCs w:val="0"/>
                 <w:kern w:val="0"/>
                 <w:szCs w:val="24"/>
                 <w:lang w:val="id"/>
@@ -1213,7 +1139,7 @@
               <w:spacing w:after="0" w:line="360" w:lineRule="auto"/>
               <w:rPr>
                 <w:rFonts w:eastAsia="Times New Roman"/>
-                <w:bCs w:val="0"/>
+                <w:bCs/>
                 <w:kern w:val="0"/>
                 <w:szCs w:val="24"/>
                 <w:lang w:val="id"/>
@@ -1234,7 +1160,7 @@
               <w:spacing w:after="0" w:line="360" w:lineRule="auto"/>
               <w:rPr>
                 <w:rFonts w:eastAsia="Times New Roman"/>
-                <w:bCs w:val="0"/>
+                <w:bCs/>
                 <w:kern w:val="0"/>
                 <w:szCs w:val="24"/>
                 <w:lang w:val="id"/>
@@ -1244,7 +1170,7 @@
           </w:p>
         </w:tc>
       </w:tr>
-      <w:bookmarkEnd w:id="4"/>
+      <w:bookmarkEnd w:id="5"/>
       <w:tr>
         <w:trPr>
           <w:trHeight w:val="514"/>
@@ -1263,7 +1189,7 @@
               <w:jc w:val="center"/>
               <w:rPr>
                 <w:rFonts w:eastAsia="Times New Roman"/>
-                <w:bCs w:val="0"/>
+                <w:bCs/>
                 <w:kern w:val="0"/>
                 <w:szCs w:val="24"/>
                 <w:lang w:val="id"/>
@@ -1273,7 +1199,6 @@
             <w:r>
               <w:rPr>
                 <w:rFonts w:eastAsia="Times New Roman"/>
-                <w:bCs w:val="0"/>
                 <w:kern w:val="0"/>
                 <w:szCs w:val="24"/>
                 <w:lang w:val="id"/>
@@ -1284,7 +1209,6 @@
             <w:r>
               <w:rPr>
                 <w:rFonts w:eastAsia="Times New Roman"/>
-                <w:bCs w:val="0"/>
                 <w:spacing w:val="-1"/>
                 <w:kern w:val="0"/>
                 <w:szCs w:val="24"/>
@@ -1296,7 +1220,6 @@
             <w:r>
               <w:rPr>
                 <w:rFonts w:eastAsia="Times New Roman"/>
-                <w:bCs w:val="0"/>
                 <w:kern w:val="0"/>
                 <w:szCs w:val="24"/>
                 <w:lang w:val="id"/>
@@ -1307,7 +1230,6 @@
             <w:r>
               <w:rPr>
                 <w:rFonts w:eastAsia="Times New Roman"/>
-                <w:bCs w:val="0"/>
                 <w:spacing w:val="58"/>
                 <w:kern w:val="0"/>
                 <w:szCs w:val="24"/>
@@ -1319,7 +1241,6 @@
             <w:r>
               <w:rPr>
                 <w:rFonts w:eastAsia="Times New Roman"/>
-                <w:bCs w:val="0"/>
                 <w:kern w:val="0"/>
                 <w:szCs w:val="24"/>
                 <w:lang w:val="id"/>
@@ -1341,7 +1262,7 @@
               <w:spacing w:after="0" w:line="360" w:lineRule="auto"/>
               <w:rPr>
                 <w:rFonts w:eastAsia="Times New Roman"/>
-                <w:bCs w:val="0"/>
+                <w:bCs/>
                 <w:kern w:val="0"/>
                 <w:szCs w:val="24"/>
                 <w:lang w:val="id"/>
@@ -1351,7 +1272,6 @@
             <w:r>
               <w:rPr>
                 <w:rFonts w:eastAsia="Times New Roman"/>
-                <w:bCs w:val="0"/>
                 <w:kern w:val="0"/>
                 <w:szCs w:val="24"/>
                 <w:lang w:val="id"/>
@@ -1373,7 +1293,7 @@
               <w:spacing w:after="0" w:line="360" w:lineRule="auto"/>
               <w:rPr>
                 <w:rFonts w:eastAsia="Times New Roman"/>
-                <w:bCs w:val="0"/>
+                <w:bCs/>
                 <w:kern w:val="0"/>
                 <w:szCs w:val="24"/>
                 <w:lang w:val="id"/>
@@ -1394,7 +1314,7 @@
               <w:spacing w:after="0" w:line="360" w:lineRule="auto"/>
               <w:rPr>
                 <w:rFonts w:eastAsia="Times New Roman"/>
-                <w:bCs w:val="0"/>
+                <w:bCs/>
                 <w:kern w:val="0"/>
                 <w:szCs w:val="24"/>
                 <w:lang w:val="id"/>
@@ -1425,7 +1345,7 @@
               <w:jc w:val="center"/>
               <w:rPr>
                 <w:rFonts w:eastAsia="Times New Roman"/>
-                <w:bCs w:val="0"/>
+                <w:bCs/>
                 <w:kern w:val="0"/>
                 <w:szCs w:val="24"/>
                 <w:lang w:val="id"/>
@@ -1435,7 +1355,6 @@
             <w:r>
               <w:rPr>
                 <w:rFonts w:eastAsia="Times New Roman"/>
-                <w:bCs w:val="0"/>
                 <w:kern w:val="0"/>
                 <w:szCs w:val="24"/>
                 <w:lang w:val="id"/>
@@ -1446,7 +1365,6 @@
             <w:r>
               <w:rPr>
                 <w:rFonts w:eastAsia="Times New Roman"/>
-                <w:bCs w:val="0"/>
                 <w:kern w:val="0"/>
                 <w:szCs w:val="24"/>
                 <w:lang w:val="id"/>
@@ -1469,7 +1387,7 @@
               <w:spacing w:after="0" w:line="360" w:lineRule="auto"/>
               <w:rPr>
                 <w:rFonts w:eastAsia="Times New Roman"/>
-                <w:bCs w:val="0"/>
+                <w:bCs/>
                 <w:kern w:val="0"/>
                 <w:szCs w:val="24"/>
                 <w:lang w:val="id"/>
@@ -1479,7 +1397,6 @@
             <w:r>
               <w:rPr>
                 <w:rFonts w:eastAsia="Times New Roman"/>
-                <w:bCs w:val="0"/>
                 <w:kern w:val="0"/>
                 <w:szCs w:val="24"/>
                 <w:lang w:val="id"/>
@@ -1490,7 +1407,6 @@
             <w:r>
               <w:rPr>
                 <w:rFonts w:eastAsia="Times New Roman"/>
-                <w:bCs w:val="0"/>
                 <w:spacing w:val="-2"/>
                 <w:kern w:val="0"/>
                 <w:szCs w:val="24"/>
@@ -1502,7 +1418,6 @@
             <w:r>
               <w:rPr>
                 <w:rFonts w:eastAsia="Times New Roman"/>
-                <w:bCs w:val="0"/>
                 <w:kern w:val="0"/>
                 <w:szCs w:val="24"/>
                 <w:lang w:val="id"/>
@@ -1519,7 +1434,7 @@
               <w:spacing w:after="0" w:line="360" w:lineRule="auto"/>
               <w:rPr>
                 <w:rFonts w:eastAsia="Times New Roman"/>
-                <w:bCs w:val="0"/>
+                <w:bCs/>
                 <w:kern w:val="0"/>
                 <w:szCs w:val="24"/>
                 <w:lang w:val="id"/>
@@ -1540,7 +1455,7 @@
               <w:spacing w:after="0" w:line="360" w:lineRule="auto"/>
               <w:rPr>
                 <w:rFonts w:eastAsia="Times New Roman"/>
-                <w:bCs w:val="0"/>
+                <w:bCs/>
                 <w:kern w:val="0"/>
                 <w:szCs w:val="24"/>
                 <w:lang w:val="id"/>
@@ -1561,7 +1476,7 @@
               <w:spacing w:after="0" w:line="360" w:lineRule="auto"/>
               <w:rPr>
                 <w:rFonts w:eastAsia="Times New Roman"/>
-                <w:bCs w:val="0"/>
+                <w:bCs/>
                 <w:kern w:val="0"/>
                 <w:szCs w:val="24"/>
                 <w:lang w:val="id"/>
@@ -1580,7 +1495,7 @@
         <w:spacing w:after="0" w:line="360" w:lineRule="auto"/>
         <w:rPr>
           <w:rFonts w:eastAsia="Times New Roman"/>
-          <w:bCs w:val="0"/>
+          <w:bCs/>
           <w:kern w:val="0"/>
           <w:sz w:val="20"/>
           <w:szCs w:val="24"/>
@@ -1597,7 +1512,7 @@
         <w:spacing w:after="0" w:line="360" w:lineRule="auto"/>
         <w:rPr>
           <w:rFonts w:eastAsia="Times New Roman"/>
-          <w:bCs w:val="0"/>
+          <w:bCs/>
           <w:kern w:val="0"/>
           <w:sz w:val="20"/>
           <w:szCs w:val="24"/>
@@ -1614,7 +1529,7 @@
         <w:spacing w:before="1" w:after="0" w:line="360" w:lineRule="auto"/>
         <w:rPr>
           <w:rFonts w:eastAsia="Times New Roman"/>
-          <w:bCs w:val="0"/>
+          <w:bCs/>
           <w:kern w:val="0"/>
           <w:sz w:val="22"/>
           <w:szCs w:val="24"/>
@@ -1633,7 +1548,7 @@
         <w:jc w:val="center"/>
         <w:rPr>
           <w:rFonts w:eastAsia="Times New Roman"/>
-          <w:bCs w:val="0"/>
+          <w:bCs/>
           <w:kern w:val="0"/>
           <w:sz w:val="22"/>
           <w:szCs w:val="22"/>
@@ -1644,7 +1559,6 @@
       <w:r>
         <w:rPr>
           <w:rFonts w:eastAsia="Times New Roman"/>
-          <w:bCs w:val="0"/>
           <w:kern w:val="0"/>
           <w:sz w:val="22"/>
           <w:szCs w:val="22"/>
@@ -1664,7 +1578,7 @@
         <w:jc w:val="center"/>
         <w:rPr>
           <w:rFonts w:eastAsia="Times New Roman"/>
-          <w:bCs w:val="0"/>
+          <w:bCs/>
           <w:kern w:val="0"/>
           <w:sz w:val="22"/>
           <w:szCs w:val="22"/>
@@ -1675,7 +1589,6 @@
       <w:r>
         <w:rPr>
           <w:rFonts w:eastAsia="Times New Roman"/>
-          <w:bCs w:val="0"/>
           <w:kern w:val="0"/>
           <w:sz w:val="22"/>
           <w:szCs w:val="22"/>
@@ -1687,7 +1600,6 @@
       <w:r>
         <w:rPr>
           <w:rFonts w:eastAsia="Times New Roman"/>
-          <w:bCs w:val="0"/>
           <w:spacing w:val="-3"/>
           <w:kern w:val="0"/>
           <w:sz w:val="22"/>
@@ -1700,7 +1612,6 @@
       <w:r>
         <w:rPr>
           <w:rFonts w:eastAsia="Times New Roman"/>
-          <w:bCs w:val="0"/>
           <w:kern w:val="0"/>
           <w:sz w:val="22"/>
           <w:szCs w:val="22"/>
@@ -1712,7 +1623,6 @@
       <w:r>
         <w:rPr>
           <w:rFonts w:eastAsia="Times New Roman"/>
-          <w:bCs w:val="0"/>
           <w:spacing w:val="-3"/>
           <w:kern w:val="0"/>
           <w:sz w:val="22"/>
@@ -1725,7 +1635,6 @@
       <w:r>
         <w:rPr>
           <w:rFonts w:eastAsia="Times New Roman"/>
-          <w:bCs w:val="0"/>
           <w:kern w:val="0"/>
           <w:sz w:val="22"/>
           <w:szCs w:val="22"/>
@@ -1737,7 +1646,6 @@
       <w:r>
         <w:rPr>
           <w:rFonts w:eastAsia="Times New Roman"/>
-          <w:bCs w:val="0"/>
           <w:spacing w:val="-1"/>
           <w:kern w:val="0"/>
           <w:sz w:val="22"/>
@@ -1750,7 +1658,6 @@
       <w:r>
         <w:rPr>
           <w:rFonts w:eastAsia="Times New Roman"/>
-          <w:bCs w:val="0"/>
           <w:kern w:val="0"/>
           <w:sz w:val="22"/>
           <w:szCs w:val="22"/>
@@ -1768,7 +1675,7 @@
         <w:spacing w:after="0" w:line="360" w:lineRule="auto"/>
         <w:rPr>
           <w:rFonts w:eastAsia="Times New Roman"/>
-          <w:bCs w:val="0"/>
+          <w:bCs/>
           <w:kern w:val="0"/>
           <w:szCs w:val="24"/>
           <w:lang w:val="id"/>
@@ -1784,7 +1691,7 @@
         <w:spacing w:after="0" w:line="360" w:lineRule="auto"/>
         <w:rPr>
           <w:rFonts w:eastAsia="Times New Roman"/>
-          <w:bCs w:val="0"/>
+          <w:bCs/>
           <w:kern w:val="0"/>
           <w:szCs w:val="24"/>
           <w:lang w:val="id"/>
@@ -1800,7 +1707,7 @@
         <w:spacing w:after="0" w:line="360" w:lineRule="auto"/>
         <w:rPr>
           <w:rFonts w:eastAsia="Times New Roman"/>
-          <w:bCs w:val="0"/>
+          <w:bCs/>
           <w:kern w:val="0"/>
           <w:szCs w:val="24"/>
           <w:lang w:val="id"/>
@@ -1819,7 +1726,7 @@
         <w:rPr>
           <w:rFonts w:eastAsia="Times New Roman"/>
           <w:b/>
-          <w:bCs w:val="0"/>
+          <w:bCs/>
           <w:kern w:val="0"/>
           <w:sz w:val="22"/>
           <w:szCs w:val="22"/>
@@ -1831,7 +1738,6 @@
         <w:rPr>
           <w:rFonts w:eastAsia="Times New Roman"/>
           <w:b/>
-          <w:bCs w:val="0"/>
           <w:kern w:val="0"/>
           <w:sz w:val="22"/>
           <w:szCs w:val="22"/>
@@ -1845,7 +1751,6 @@
         <w:rPr>
           <w:rFonts w:eastAsia="Times New Roman"/>
           <w:b/>
-          <w:bCs w:val="0"/>
           <w:spacing w:val="-3"/>
           <w:kern w:val="0"/>
           <w:sz w:val="22"/>
@@ -1860,7 +1765,6 @@
         <w:rPr>
           <w:rFonts w:eastAsia="Times New Roman"/>
           <w:b/>
-          <w:bCs w:val="0"/>
           <w:kern w:val="0"/>
           <w:sz w:val="22"/>
           <w:szCs w:val="22"/>
@@ -1874,7 +1778,6 @@
         <w:rPr>
           <w:rFonts w:eastAsia="Times New Roman"/>
           <w:b/>
-          <w:bCs w:val="0"/>
           <w:spacing w:val="-2"/>
           <w:kern w:val="0"/>
           <w:sz w:val="22"/>
@@ -1889,7 +1792,6 @@
         <w:rPr>
           <w:rFonts w:eastAsia="Times New Roman"/>
           <w:b/>
-          <w:bCs w:val="0"/>
           <w:kern w:val="0"/>
           <w:sz w:val="22"/>
           <w:szCs w:val="22"/>
@@ -1903,7 +1805,6 @@
         <w:rPr>
           <w:rFonts w:eastAsia="Times New Roman"/>
           <w:b/>
-          <w:bCs w:val="0"/>
           <w:spacing w:val="-2"/>
           <w:kern w:val="0"/>
           <w:sz w:val="22"/>
@@ -1918,7 +1819,6 @@
         <w:rPr>
           <w:rFonts w:eastAsia="Times New Roman"/>
           <w:b/>
-          <w:bCs w:val="0"/>
           <w:kern w:val="0"/>
           <w:sz w:val="22"/>
           <w:szCs w:val="22"/>
@@ -1939,7 +1839,7 @@
         <w:jc w:val="center"/>
         <w:rPr>
           <w:rFonts w:eastAsia="Times New Roman"/>
-          <w:bCs w:val="0"/>
+          <w:bCs/>
           <w:kern w:val="0"/>
           <w:sz w:val="22"/>
           <w:szCs w:val="22"/>
@@ -1950,7 +1850,6 @@
       <w:r>
         <w:rPr>
           <w:rFonts w:eastAsia="Times New Roman"/>
-          <w:bCs w:val="0"/>
           <w:kern w:val="0"/>
           <w:sz w:val="22"/>
           <w:szCs w:val="22"/>
@@ -1969,16 +1868,17 @@
         <w:spacing w:line="360" w:lineRule="auto"/>
         <w:jc w:val="left"/>
       </w:pPr>
-      <w:bookmarkStart w:id="5" w:name="_Toc170718287"/>
+      <w:bookmarkStart w:id="6" w:name="_Toc170718287"/>
       <w:r>
         <w:lastRenderedPageBreak/>
         <w:t>KATA PENGANTAR</w:t>
       </w:r>
-      <w:bookmarkEnd w:id="5"/>
-    </w:p>
-    <w:p>
-      <w:pPr>
-        <w:spacing w:line="360" w:lineRule="auto"/>
+      <w:bookmarkEnd w:id="6"/>
+    </w:p>
+    <w:p>
+      <w:pPr>
+        <w:spacing w:line="360" w:lineRule="auto"/>
+        <w:jc w:val="both"/>
       </w:pPr>
       <w:r>
         <w:t xml:space="preserve">Puji syukur penulis panjatkan kehadirat Tuhan Yang Maha Esa karena atas rahmat dan karunia-Nya sehingga penulis dapat menyelesaikan kegiatan </w:t>
@@ -1990,16 +1890,14 @@
         <w:t xml:space="preserve"> beserta laporannya yang berjudul “</w:t>
       </w:r>
       <w:r>
-        <w:t>Perancangan Website Yayasan Terbesar Yogyakarta Menggunakan Wordpress</w:t>
+        <w:t>Perancangan Website Company Profile Menggunakan CMS Wordpress Yayasan Terbesar Yogyakarta</w:t>
       </w:r>
       <w:r>
         <w:t>”.</w:t>
       </w:r>
-    </w:p>
-    <w:p>
-      <w:pPr>
-        <w:spacing w:line="360" w:lineRule="auto"/>
-      </w:pPr>
+      <w:r>
+        <w:t xml:space="preserve"> </w:t>
+      </w:r>
       <w:r>
         <w:t>Penulis sadar tanpa bantuan dari berbagai pihak, laporan ini tidak akan dapat diselesaikan dengan baik. Oleh karena itu pada kesempatan ini penulis ingin mengucapkan terima kasih kepada :</w:t>
       </w:r>
@@ -2012,6 +1910,7 @@
           <w:numId w:val="6"/>
         </w:numPr>
         <w:spacing w:line="360" w:lineRule="auto"/>
+        <w:jc w:val="both"/>
       </w:pPr>
       <w:r>
         <w:t>Bapak Dr. RM. Bagus Irawan, S.T., M.Si., IPM, selaku Dekan Fakultas Teknik dan Ilmu Komputer Universitas Muhammadiyah Semarang.</w:t>
@@ -2025,6 +1924,7 @@
           <w:numId w:val="6"/>
         </w:numPr>
         <w:spacing w:line="360" w:lineRule="auto"/>
+        <w:jc w:val="both"/>
       </w:pPr>
       <w:r>
         <w:t>Bapak Muhammad Sam’an, S.Si., M.Mat, selaku koordinator Praktik Kerja Lapangan.</w:t>
@@ -2038,6 +1938,7 @@
           <w:numId w:val="6"/>
         </w:numPr>
         <w:spacing w:line="360" w:lineRule="auto"/>
+        <w:jc w:val="both"/>
       </w:pPr>
       <w:r>
         <w:t xml:space="preserve">Bapak </w:t>
@@ -2057,6 +1958,7 @@
           <w:numId w:val="6"/>
         </w:numPr>
         <w:spacing w:line="360" w:lineRule="auto"/>
+        <w:jc w:val="both"/>
       </w:pPr>
       <w:r>
         <w:t>Bapak M. Bryandito Mahartom selaku ketua Yayasan Terbesar Yogyakarta</w:t>
@@ -2070,6 +1972,7 @@
           <w:numId w:val="6"/>
         </w:numPr>
         <w:spacing w:line="360" w:lineRule="auto"/>
+        <w:jc w:val="both"/>
       </w:pPr>
       <w:r>
         <w:t xml:space="preserve">Ibu </w:t>
@@ -2092,6 +1995,7 @@
           <w:numId w:val="6"/>
         </w:numPr>
         <w:spacing w:line="360" w:lineRule="auto"/>
+        <w:jc w:val="both"/>
       </w:pPr>
       <w:r>
         <w:t>Semua pihak yang tidak bisa disebutkan satu per satu yang telah mendukung penulis dalam menyelesaikan laporan ini.</w:t>
@@ -2100,6 +2004,7 @@
     <w:p>
       <w:pPr>
         <w:spacing w:line="360" w:lineRule="auto"/>
+        <w:jc w:val="both"/>
       </w:pPr>
       <w:r>
         <w:t>Penulis menyadari bahwa laporan ini jauh dari sempurna, oleh karena itu penulis sangat mengharapkan kritik dan saran yang bersifat membangun dan semoga laporan ini dapat bermanfaat bagi semua pihak.</w:t>
@@ -2108,12 +2013,19 @@
     <w:p>
       <w:pPr>
         <w:spacing w:line="360" w:lineRule="auto"/>
+        <w:jc w:val="both"/>
       </w:pPr>
       <w:r>
         <w:t>Yogyakarta</w:t>
       </w:r>
       <w:r>
-        <w:t xml:space="preserve">, 29 </w:t>
+        <w:t xml:space="preserve">, </w:t>
+      </w:r>
+      <w:r>
+        <w:t>29</w:t>
+      </w:r>
+      <w:r>
+        <w:t xml:space="preserve"> </w:t>
       </w:r>
       <w:r>
         <w:t>Juni</w:t>
@@ -2146,7 +2058,7 @@
         <w:spacing w:line="360" w:lineRule="auto"/>
         <w:jc w:val="left"/>
       </w:pPr>
-      <w:bookmarkStart w:id="6" w:name="_Toc170718288"/>
+      <w:bookmarkStart w:id="7" w:name="_Toc170718288"/>
       <w:r>
         <w:lastRenderedPageBreak/>
         <w:t>DAFTAR IS</w:t>
@@ -2154,13 +2066,13 @@
       <w:r>
         <w:t>I</w:t>
       </w:r>
-      <w:bookmarkEnd w:id="6"/>
+      <w:bookmarkEnd w:id="7"/>
     </w:p>
     <w:sdt>
       <w:sdtPr>
         <w:rPr>
           <w:rFonts w:ascii="Times New Roman" w:eastAsiaTheme="minorHAnsi" w:hAnsi="Times New Roman" w:cs="Times New Roman"/>
-          <w:bCs/>
+          <w:bCs w:val="0"/>
           <w:color w:val="auto"/>
           <w:kern w:val="2"/>
           <w:sz w:val="24"/>
@@ -2192,9 +2104,10 @@
             <w:tabs>
               <w:tab w:val="right" w:leader="dot" w:pos="7364"/>
             </w:tabs>
+            <w:spacing w:line="360" w:lineRule="auto"/>
             <w:rPr>
               <w:rFonts w:asciiTheme="minorHAnsi" w:eastAsiaTheme="minorEastAsia" w:hAnsiTheme="minorHAnsi" w:cstheme="minorBidi"/>
-              <w:bCs w:val="0"/>
+              <w:bCs/>
               <w:noProof/>
               <w:sz w:val="22"/>
               <w:szCs w:val="22"/>
@@ -2203,7 +2116,7 @@
           </w:pPr>
           <w:r>
             <w:rPr>
-              <w:bCs w:val="0"/>
+              <w:bCs/>
             </w:rPr>
             <w:fldChar w:fldCharType="begin"/>
           </w:r>
@@ -2212,7 +2125,7 @@
           </w:r>
           <w:r>
             <w:rPr>
-              <w:bCs w:val="0"/>
+              <w:bCs/>
             </w:rPr>
             <w:fldChar w:fldCharType="separate"/>
           </w:r>
@@ -2301,9 +2214,10 @@
             <w:tabs>
               <w:tab w:val="right" w:leader="dot" w:pos="7364"/>
             </w:tabs>
+            <w:spacing w:line="360" w:lineRule="auto"/>
             <w:rPr>
               <w:rFonts w:asciiTheme="minorHAnsi" w:eastAsiaTheme="minorEastAsia" w:hAnsiTheme="minorHAnsi" w:cstheme="minorBidi"/>
-              <w:bCs w:val="0"/>
+              <w:bCs/>
               <w:noProof/>
               <w:sz w:val="22"/>
               <w:szCs w:val="22"/>
@@ -2374,9 +2288,10 @@
             <w:tabs>
               <w:tab w:val="right" w:leader="dot" w:pos="7364"/>
             </w:tabs>
+            <w:spacing w:line="360" w:lineRule="auto"/>
             <w:rPr>
               <w:rFonts w:asciiTheme="minorHAnsi" w:eastAsiaTheme="minorEastAsia" w:hAnsiTheme="minorHAnsi" w:cstheme="minorBidi"/>
-              <w:bCs w:val="0"/>
+              <w:bCs/>
               <w:noProof/>
               <w:sz w:val="22"/>
               <w:szCs w:val="22"/>
@@ -2447,9 +2362,10 @@
             <w:tabs>
               <w:tab w:val="right" w:leader="dot" w:pos="7364"/>
             </w:tabs>
+            <w:spacing w:line="360" w:lineRule="auto"/>
             <w:rPr>
               <w:rFonts w:asciiTheme="minorHAnsi" w:eastAsiaTheme="minorEastAsia" w:hAnsiTheme="minorHAnsi" w:cstheme="minorBidi"/>
-              <w:bCs w:val="0"/>
+              <w:bCs/>
               <w:noProof/>
               <w:sz w:val="22"/>
               <w:szCs w:val="22"/>
@@ -2520,9 +2436,10 @@
             <w:tabs>
               <w:tab w:val="right" w:leader="dot" w:pos="7364"/>
             </w:tabs>
+            <w:spacing w:line="360" w:lineRule="auto"/>
             <w:rPr>
               <w:rFonts w:asciiTheme="minorHAnsi" w:eastAsiaTheme="minorEastAsia" w:hAnsiTheme="minorHAnsi" w:cstheme="minorBidi"/>
-              <w:bCs w:val="0"/>
+              <w:bCs/>
               <w:noProof/>
               <w:sz w:val="22"/>
               <w:szCs w:val="22"/>
@@ -2593,9 +2510,10 @@
             <w:tabs>
               <w:tab w:val="right" w:leader="dot" w:pos="7364"/>
             </w:tabs>
+            <w:spacing w:line="360" w:lineRule="auto"/>
             <w:rPr>
               <w:rFonts w:asciiTheme="minorHAnsi" w:eastAsiaTheme="minorEastAsia" w:hAnsiTheme="minorHAnsi" w:cstheme="minorBidi"/>
-              <w:bCs w:val="0"/>
+              <w:bCs/>
               <w:noProof/>
               <w:sz w:val="22"/>
               <w:szCs w:val="22"/>
@@ -2667,9 +2585,10 @@
               <w:tab w:val="left" w:pos="880"/>
               <w:tab w:val="right" w:leader="dot" w:pos="7364"/>
             </w:tabs>
+            <w:spacing w:line="360" w:lineRule="auto"/>
             <w:rPr>
               <w:rFonts w:asciiTheme="minorHAnsi" w:eastAsiaTheme="minorEastAsia" w:hAnsiTheme="minorHAnsi" w:cstheme="minorBidi"/>
-              <w:bCs w:val="0"/>
+              <w:bCs/>
               <w:noProof/>
               <w:sz w:val="22"/>
               <w:szCs w:val="22"/>
@@ -2687,7 +2606,6 @@
             <w:r>
               <w:rPr>
                 <w:rFonts w:asciiTheme="minorHAnsi" w:eastAsiaTheme="minorEastAsia" w:hAnsiTheme="minorHAnsi" w:cstheme="minorBidi"/>
-                <w:bCs w:val="0"/>
                 <w:noProof/>
                 <w:sz w:val="22"/>
                 <w:szCs w:val="22"/>
@@ -2759,9 +2677,10 @@
               <w:tab w:val="left" w:pos="880"/>
               <w:tab w:val="right" w:leader="dot" w:pos="7364"/>
             </w:tabs>
+            <w:spacing w:line="360" w:lineRule="auto"/>
             <w:rPr>
               <w:rFonts w:asciiTheme="minorHAnsi" w:eastAsiaTheme="minorEastAsia" w:hAnsiTheme="minorHAnsi" w:cstheme="minorBidi"/>
-              <w:bCs w:val="0"/>
+              <w:bCs/>
               <w:noProof/>
               <w:sz w:val="22"/>
               <w:szCs w:val="22"/>
@@ -2779,7 +2698,6 @@
             <w:r>
               <w:rPr>
                 <w:rFonts w:asciiTheme="minorHAnsi" w:eastAsiaTheme="minorEastAsia" w:hAnsiTheme="minorHAnsi" w:cstheme="minorBidi"/>
-                <w:bCs w:val="0"/>
                 <w:noProof/>
                 <w:sz w:val="22"/>
                 <w:szCs w:val="22"/>
@@ -2851,9 +2769,10 @@
               <w:tab w:val="left" w:pos="880"/>
               <w:tab w:val="right" w:leader="dot" w:pos="7364"/>
             </w:tabs>
+            <w:spacing w:line="360" w:lineRule="auto"/>
             <w:rPr>
               <w:rFonts w:asciiTheme="minorHAnsi" w:eastAsiaTheme="minorEastAsia" w:hAnsiTheme="minorHAnsi" w:cstheme="minorBidi"/>
-              <w:bCs w:val="0"/>
+              <w:bCs/>
               <w:noProof/>
               <w:sz w:val="22"/>
               <w:szCs w:val="22"/>
@@ -2871,7 +2790,6 @@
             <w:r>
               <w:rPr>
                 <w:rFonts w:asciiTheme="minorHAnsi" w:eastAsiaTheme="minorEastAsia" w:hAnsiTheme="minorHAnsi" w:cstheme="minorBidi"/>
-                <w:bCs w:val="0"/>
                 <w:noProof/>
                 <w:sz w:val="22"/>
                 <w:szCs w:val="22"/>
@@ -2943,9 +2861,10 @@
               <w:tab w:val="left" w:pos="880"/>
               <w:tab w:val="right" w:leader="dot" w:pos="7364"/>
             </w:tabs>
+            <w:spacing w:line="360" w:lineRule="auto"/>
             <w:rPr>
               <w:rFonts w:asciiTheme="minorHAnsi" w:eastAsiaTheme="minorEastAsia" w:hAnsiTheme="minorHAnsi" w:cstheme="minorBidi"/>
-              <w:bCs w:val="0"/>
+              <w:bCs/>
               <w:noProof/>
               <w:sz w:val="22"/>
               <w:szCs w:val="22"/>
@@ -2963,7 +2882,6 @@
             <w:r>
               <w:rPr>
                 <w:rFonts w:asciiTheme="minorHAnsi" w:eastAsiaTheme="minorEastAsia" w:hAnsiTheme="minorHAnsi" w:cstheme="minorBidi"/>
-                <w:bCs w:val="0"/>
                 <w:noProof/>
                 <w:sz w:val="22"/>
                 <w:szCs w:val="22"/>
@@ -3034,9 +2952,10 @@
             <w:tabs>
               <w:tab w:val="right" w:leader="dot" w:pos="7364"/>
             </w:tabs>
+            <w:spacing w:line="360" w:lineRule="auto"/>
             <w:rPr>
               <w:rFonts w:asciiTheme="minorHAnsi" w:eastAsiaTheme="minorEastAsia" w:hAnsiTheme="minorHAnsi" w:cstheme="minorBidi"/>
-              <w:bCs w:val="0"/>
+              <w:bCs/>
               <w:noProof/>
               <w:sz w:val="22"/>
               <w:szCs w:val="22"/>
@@ -3108,9 +3027,10 @@
               <w:tab w:val="left" w:pos="880"/>
               <w:tab w:val="right" w:leader="dot" w:pos="7364"/>
             </w:tabs>
+            <w:spacing w:line="360" w:lineRule="auto"/>
             <w:rPr>
               <w:rFonts w:asciiTheme="minorHAnsi" w:eastAsiaTheme="minorEastAsia" w:hAnsiTheme="minorHAnsi" w:cstheme="minorBidi"/>
-              <w:bCs w:val="0"/>
+              <w:bCs/>
               <w:noProof/>
               <w:sz w:val="22"/>
               <w:szCs w:val="22"/>
@@ -3128,7 +3048,6 @@
             <w:r>
               <w:rPr>
                 <w:rFonts w:asciiTheme="minorHAnsi" w:eastAsiaTheme="minorEastAsia" w:hAnsiTheme="minorHAnsi" w:cstheme="minorBidi"/>
-                <w:bCs w:val="0"/>
                 <w:noProof/>
                 <w:sz w:val="22"/>
                 <w:szCs w:val="22"/>
@@ -3200,6 +3119,7 @@
               <w:tab w:val="left" w:pos="1320"/>
               <w:tab w:val="right" w:leader="dot" w:pos="7364"/>
             </w:tabs>
+            <w:spacing w:line="360" w:lineRule="auto"/>
             <w:rPr>
               <w:noProof/>
             </w:rPr>
@@ -3282,6 +3202,7 @@
               <w:tab w:val="left" w:pos="1320"/>
               <w:tab w:val="right" w:leader="dot" w:pos="7364"/>
             </w:tabs>
+            <w:spacing w:line="360" w:lineRule="auto"/>
             <w:rPr>
               <w:noProof/>
             </w:rPr>
@@ -3364,9 +3285,10 @@
               <w:tab w:val="left" w:pos="880"/>
               <w:tab w:val="right" w:leader="dot" w:pos="7364"/>
             </w:tabs>
+            <w:spacing w:line="360" w:lineRule="auto"/>
             <w:rPr>
               <w:rFonts w:asciiTheme="minorHAnsi" w:eastAsiaTheme="minorEastAsia" w:hAnsiTheme="minorHAnsi" w:cstheme="minorBidi"/>
-              <w:bCs w:val="0"/>
+              <w:bCs/>
               <w:noProof/>
               <w:sz w:val="22"/>
               <w:szCs w:val="22"/>
@@ -3384,7 +3306,6 @@
             <w:r>
               <w:rPr>
                 <w:rFonts w:asciiTheme="minorHAnsi" w:eastAsiaTheme="minorEastAsia" w:hAnsiTheme="minorHAnsi" w:cstheme="minorBidi"/>
-                <w:bCs w:val="0"/>
                 <w:noProof/>
                 <w:sz w:val="22"/>
                 <w:szCs w:val="22"/>
@@ -3455,9 +3376,10 @@
             <w:tabs>
               <w:tab w:val="right" w:leader="dot" w:pos="7364"/>
             </w:tabs>
+            <w:spacing w:line="360" w:lineRule="auto"/>
             <w:rPr>
               <w:rFonts w:asciiTheme="minorHAnsi" w:eastAsiaTheme="minorEastAsia" w:hAnsiTheme="minorHAnsi" w:cstheme="minorBidi"/>
-              <w:bCs w:val="0"/>
+              <w:bCs/>
               <w:noProof/>
               <w:sz w:val="22"/>
               <w:szCs w:val="22"/>
@@ -3528,9 +3450,10 @@
             <w:tabs>
               <w:tab w:val="right" w:leader="dot" w:pos="7364"/>
             </w:tabs>
+            <w:spacing w:line="360" w:lineRule="auto"/>
             <w:rPr>
               <w:rFonts w:asciiTheme="minorHAnsi" w:eastAsiaTheme="minorEastAsia" w:hAnsiTheme="minorHAnsi" w:cstheme="minorBidi"/>
-              <w:bCs w:val="0"/>
+              <w:bCs/>
               <w:noProof/>
               <w:sz w:val="22"/>
               <w:szCs w:val="22"/>
@@ -3602,9 +3525,10 @@
               <w:tab w:val="left" w:pos="880"/>
               <w:tab w:val="right" w:leader="dot" w:pos="7364"/>
             </w:tabs>
+            <w:spacing w:line="360" w:lineRule="auto"/>
             <w:rPr>
               <w:rFonts w:asciiTheme="minorHAnsi" w:eastAsiaTheme="minorEastAsia" w:hAnsiTheme="minorHAnsi" w:cstheme="minorBidi"/>
-              <w:bCs w:val="0"/>
+              <w:bCs/>
               <w:noProof/>
               <w:sz w:val="22"/>
               <w:szCs w:val="22"/>
@@ -3622,7 +3546,6 @@
             <w:r>
               <w:rPr>
                 <w:rFonts w:asciiTheme="minorHAnsi" w:eastAsiaTheme="minorEastAsia" w:hAnsiTheme="minorHAnsi" w:cstheme="minorBidi"/>
-                <w:bCs w:val="0"/>
                 <w:noProof/>
                 <w:sz w:val="22"/>
                 <w:szCs w:val="22"/>
@@ -3694,9 +3617,10 @@
               <w:tab w:val="left" w:pos="880"/>
               <w:tab w:val="right" w:leader="dot" w:pos="7364"/>
             </w:tabs>
+            <w:spacing w:line="360" w:lineRule="auto"/>
             <w:rPr>
               <w:rFonts w:asciiTheme="minorHAnsi" w:eastAsiaTheme="minorEastAsia" w:hAnsiTheme="minorHAnsi" w:cstheme="minorBidi"/>
-              <w:bCs w:val="0"/>
+              <w:bCs/>
               <w:noProof/>
               <w:sz w:val="22"/>
               <w:szCs w:val="22"/>
@@ -3714,7 +3638,6 @@
             <w:r>
               <w:rPr>
                 <w:rFonts w:asciiTheme="minorHAnsi" w:eastAsiaTheme="minorEastAsia" w:hAnsiTheme="minorHAnsi" w:cstheme="minorBidi"/>
-                <w:bCs w:val="0"/>
                 <w:noProof/>
                 <w:sz w:val="22"/>
                 <w:szCs w:val="22"/>
@@ -3786,9 +3709,10 @@
               <w:tab w:val="left" w:pos="880"/>
               <w:tab w:val="right" w:leader="dot" w:pos="7364"/>
             </w:tabs>
+            <w:spacing w:line="360" w:lineRule="auto"/>
             <w:rPr>
               <w:rFonts w:asciiTheme="minorHAnsi" w:eastAsiaTheme="minorEastAsia" w:hAnsiTheme="minorHAnsi" w:cstheme="minorBidi"/>
-              <w:bCs w:val="0"/>
+              <w:bCs/>
               <w:noProof/>
               <w:sz w:val="22"/>
               <w:szCs w:val="22"/>
@@ -3806,7 +3730,6 @@
             <w:r>
               <w:rPr>
                 <w:rFonts w:asciiTheme="minorHAnsi" w:eastAsiaTheme="minorEastAsia" w:hAnsiTheme="minorHAnsi" w:cstheme="minorBidi"/>
-                <w:bCs w:val="0"/>
                 <w:noProof/>
                 <w:sz w:val="22"/>
                 <w:szCs w:val="22"/>
@@ -3877,9 +3800,10 @@
             <w:tabs>
               <w:tab w:val="right" w:leader="dot" w:pos="7364"/>
             </w:tabs>
+            <w:spacing w:line="360" w:lineRule="auto"/>
             <w:rPr>
               <w:rFonts w:asciiTheme="minorHAnsi" w:eastAsiaTheme="minorEastAsia" w:hAnsiTheme="minorHAnsi" w:cstheme="minorBidi"/>
-              <w:bCs w:val="0"/>
+              <w:bCs/>
               <w:noProof/>
               <w:sz w:val="22"/>
               <w:szCs w:val="22"/>
@@ -3951,9 +3875,10 @@
               <w:tab w:val="left" w:pos="880"/>
               <w:tab w:val="right" w:leader="dot" w:pos="7364"/>
             </w:tabs>
+            <w:spacing w:line="360" w:lineRule="auto"/>
             <w:rPr>
               <w:rFonts w:asciiTheme="minorHAnsi" w:eastAsiaTheme="minorEastAsia" w:hAnsiTheme="minorHAnsi" w:cstheme="minorBidi"/>
-              <w:bCs w:val="0"/>
+              <w:bCs/>
               <w:noProof/>
               <w:sz w:val="22"/>
               <w:szCs w:val="22"/>
@@ -3971,7 +3896,6 @@
             <w:r>
               <w:rPr>
                 <w:rFonts w:asciiTheme="minorHAnsi" w:eastAsiaTheme="minorEastAsia" w:hAnsiTheme="minorHAnsi" w:cstheme="minorBidi"/>
-                <w:bCs w:val="0"/>
                 <w:noProof/>
                 <w:sz w:val="22"/>
                 <w:szCs w:val="22"/>
@@ -4043,9 +3967,10 @@
               <w:tab w:val="left" w:pos="880"/>
               <w:tab w:val="right" w:leader="dot" w:pos="7364"/>
             </w:tabs>
+            <w:spacing w:line="360" w:lineRule="auto"/>
             <w:rPr>
               <w:rFonts w:asciiTheme="minorHAnsi" w:eastAsiaTheme="minorEastAsia" w:hAnsiTheme="minorHAnsi" w:cstheme="minorBidi"/>
-              <w:bCs w:val="0"/>
+              <w:bCs/>
               <w:noProof/>
               <w:sz w:val="22"/>
               <w:szCs w:val="22"/>
@@ -4063,7 +3988,6 @@
             <w:r>
               <w:rPr>
                 <w:rFonts w:asciiTheme="minorHAnsi" w:eastAsiaTheme="minorEastAsia" w:hAnsiTheme="minorHAnsi" w:cstheme="minorBidi"/>
-                <w:bCs w:val="0"/>
                 <w:noProof/>
                 <w:sz w:val="22"/>
                 <w:szCs w:val="22"/>
@@ -4134,9 +4058,10 @@
             <w:tabs>
               <w:tab w:val="right" w:leader="dot" w:pos="7364"/>
             </w:tabs>
+            <w:spacing w:line="360" w:lineRule="auto"/>
             <w:rPr>
               <w:rFonts w:asciiTheme="minorHAnsi" w:eastAsiaTheme="minorEastAsia" w:hAnsiTheme="minorHAnsi" w:cstheme="minorBidi"/>
-              <w:bCs w:val="0"/>
+              <w:bCs/>
               <w:noProof/>
               <w:sz w:val="22"/>
               <w:szCs w:val="22"/>
@@ -4207,9 +4132,10 @@
             <w:tabs>
               <w:tab w:val="right" w:leader="dot" w:pos="7364"/>
             </w:tabs>
+            <w:spacing w:line="360" w:lineRule="auto"/>
             <w:rPr>
               <w:rFonts w:asciiTheme="minorHAnsi" w:eastAsiaTheme="minorEastAsia" w:hAnsiTheme="minorHAnsi" w:cstheme="minorBidi"/>
-              <w:bCs w:val="0"/>
+              <w:bCs/>
               <w:noProof/>
               <w:sz w:val="22"/>
               <w:szCs w:val="22"/>
@@ -4281,7 +4207,7 @@
           <w:r>
             <w:rPr>
               <w:b/>
-              <w:bCs w:val="0"/>
+              <w:bCs/>
             </w:rPr>
             <w:fldChar w:fldCharType="end"/>
           </w:r>
@@ -4294,7 +4220,7 @@
         <w:rPr>
           <w:rFonts w:eastAsiaTheme="majorEastAsia"/>
           <w:b/>
-          <w:bCs w:val="0"/>
+          <w:bCs/>
           <w:szCs w:val="24"/>
         </w:rPr>
       </w:pPr>
@@ -4305,7 +4231,7 @@
         <w:rPr>
           <w:rFonts w:eastAsiaTheme="majorEastAsia"/>
           <w:b/>
-          <w:bCs w:val="0"/>
+          <w:bCs/>
           <w:szCs w:val="24"/>
         </w:rPr>
       </w:pPr>
@@ -4323,19 +4249,18 @@
           <w:docGrid w:linePitch="326"/>
         </w:sectPr>
       </w:pPr>
-      <w:bookmarkStart w:id="7" w:name="_Toc170718289"/>
-      <w:r>
-        <w:lastRenderedPageBreak/>
+      <w:bookmarkStart w:id="8" w:name="_Toc170718289"/>
+      <w:r>
         <w:t>DAFTAR GAMBAR</w:t>
       </w:r>
-      <w:bookmarkEnd w:id="7"/>
+      <w:bookmarkEnd w:id="8"/>
     </w:p>
     <w:p>
       <w:pPr>
         <w:pStyle w:val="Heading1"/>
         <w:spacing w:line="360" w:lineRule="auto"/>
       </w:pPr>
-      <w:bookmarkStart w:id="8" w:name="_Toc170718290"/>
+      <w:bookmarkStart w:id="9" w:name="_Toc170718290"/>
       <w:r>
         <w:lastRenderedPageBreak/>
         <w:t xml:space="preserve">BAB I </w:t>
@@ -4346,7 +4271,7 @@
       <w:r>
         <w:t>PENDAHULUAN</w:t>
       </w:r>
-      <w:bookmarkEnd w:id="8"/>
+      <w:bookmarkEnd w:id="9"/>
     </w:p>
     <w:p>
       <w:pPr>
@@ -4358,11 +4283,11 @@
         <w:spacing w:line="360" w:lineRule="auto"/>
         <w:jc w:val="left"/>
       </w:pPr>
-      <w:bookmarkStart w:id="9" w:name="_Toc170718291"/>
+      <w:bookmarkStart w:id="10" w:name="_Toc170718291"/>
       <w:r>
         <w:t>Latar Belakang</w:t>
       </w:r>
-      <w:bookmarkEnd w:id="9"/>
+      <w:bookmarkEnd w:id="10"/>
     </w:p>
     <w:p>
       <w:pPr>
@@ -4416,7 +4341,19 @@
         <w:t xml:space="preserve"> </w:t>
       </w:r>
       <w:r>
-        <w:t>Melalui perancangan website yang efektif, Yayasan Terbesar Daerah Istimewa Yogyakarta dapat lebih mudah menyampaikan pesan-pesan kebaikan, memperluas jangkauan program, serta meningkatkan kolaborasi dengan berbagai pihak. Ini semua pada akhirnya akan berkontribusi pada tercapainya tujuan yayasan dalam meningkatkan kesejahteraan masyarakat di Daerah Istimewa Yogyakarta.</w:t>
+        <w:t>Melalui perancangan website yang efektif, Yayasan Terbesar Daerah Istimewa Yogyakarta dapat lebih mudah menyampaikan pesan-pesan kebaikan, memperluas jangkauan program, serta meningkatkan kolaborasi dengan berbagai pihak. Ini semua pada akhirnya akan berkontribusi pada tercapainya tujuan yayasan</w:t>
+      </w:r>
+      <w:r>
+        <w:t xml:space="preserve"> untuk</w:t>
+      </w:r>
+      <w:r>
+        <w:t xml:space="preserve"> </w:t>
+      </w:r>
+      <w:r>
+        <w:t>mengeliminasi penyakit tuberkulosis di Provinsi Daerah Istimewa Yogyakarta</w:t>
+      </w:r>
+      <w:r>
+        <w:t>.</w:t>
       </w:r>
     </w:p>
     <w:p>
@@ -4429,11 +4366,20 @@
         <w:spacing w:line="360" w:lineRule="auto"/>
         <w:jc w:val="left"/>
       </w:pPr>
-      <w:bookmarkStart w:id="10" w:name="_Toc170718292"/>
-      <w:r>
-        <w:t>Tugas Kerja Praktik</w:t>
-      </w:r>
-      <w:bookmarkEnd w:id="10"/>
+      <w:bookmarkStart w:id="11" w:name="_Toc170718292"/>
+      <w:r>
+        <w:t xml:space="preserve">Tugas </w:t>
+      </w:r>
+      <w:r>
+        <w:t>Magang</w:t>
+      </w:r>
+      <w:r>
+        <w:t xml:space="preserve"> Praktik</w:t>
+      </w:r>
+      <w:bookmarkEnd w:id="11"/>
+      <w:r>
+        <w:t>um</w:t>
+      </w:r>
     </w:p>
     <w:p>
       <w:pPr>
@@ -4442,7 +4388,25 @@
         <w:jc w:val="both"/>
       </w:pPr>
       <w:r>
-        <w:t xml:space="preserve">Peserta kerja Praktik membuat </w:t>
+        <w:t xml:space="preserve">Peserta </w:t>
+      </w:r>
+      <w:r>
+        <w:t>magang</w:t>
+      </w:r>
+      <w:r>
+        <w:t xml:space="preserve"> </w:t>
+      </w:r>
+      <w:r>
+        <w:t>p</w:t>
+      </w:r>
+      <w:r>
+        <w:t>raktik</w:t>
+      </w:r>
+      <w:r>
+        <w:t>um</w:t>
+      </w:r>
+      <w:r>
+        <w:t xml:space="preserve"> membuat </w:t>
       </w:r>
       <w:r>
         <w:t>website</w:t>
@@ -4470,11 +4434,20 @@
         <w:spacing w:line="360" w:lineRule="auto"/>
         <w:jc w:val="left"/>
       </w:pPr>
-      <w:bookmarkStart w:id="11" w:name="_Toc170718293"/>
-      <w:r>
-        <w:t>Manfaat Kerja Praktik</w:t>
-      </w:r>
-      <w:bookmarkEnd w:id="11"/>
+      <w:bookmarkStart w:id="12" w:name="_Toc170718293"/>
+      <w:r>
+        <w:t xml:space="preserve">Manfaat </w:t>
+      </w:r>
+      <w:r>
+        <w:t>Magang</w:t>
+      </w:r>
+      <w:r>
+        <w:t xml:space="preserve"> Praktik</w:t>
+      </w:r>
+      <w:bookmarkEnd w:id="12"/>
+      <w:r>
+        <w:t>um</w:t>
+      </w:r>
     </w:p>
     <w:p>
       <w:pPr>
@@ -4528,11 +4501,11 @@
         <w:spacing w:line="360" w:lineRule="auto"/>
         <w:jc w:val="left"/>
       </w:pPr>
-      <w:bookmarkStart w:id="12" w:name="_Toc170718294"/>
+      <w:bookmarkStart w:id="13" w:name="_Toc170718294"/>
       <w:r>
         <w:t>Sistematika Penulisan</w:t>
       </w:r>
-      <w:bookmarkEnd w:id="12"/>
+      <w:bookmarkEnd w:id="13"/>
     </w:p>
     <w:p>
       <w:pPr>
@@ -4540,7 +4513,19 @@
         <w:ind w:firstLine="360"/>
       </w:pPr>
       <w:r>
-        <w:t>Pada laporan Kerja Praktik dalam penulisan ini disusun secara sistematika yang dibagi menjadi lima bab sebagai berikut :</w:t>
+        <w:t xml:space="preserve">Pada laporan </w:t>
+      </w:r>
+      <w:r>
+        <w:t>Magang</w:t>
+      </w:r>
+      <w:r>
+        <w:t xml:space="preserve"> Praktik</w:t>
+      </w:r>
+      <w:r>
+        <w:t>um</w:t>
+      </w:r>
+      <w:r>
+        <w:t xml:space="preserve"> dalam penulisan ini disusun secara sistematika yang dibagi menjadi lima bab sebagai berikut :</w:t>
       </w:r>
     </w:p>
     <w:p>
@@ -4563,7 +4548,19 @@
         <w:jc w:val="both"/>
       </w:pPr>
       <w:r>
-        <w:t>Pada bab ini menjelaskan tentang latar belakang, tujuan, manfaat Kerja Praktik, dan sistematika penulisan laporan.</w:t>
+        <w:t xml:space="preserve">Pada bab ini menjelaskan tentang latar belakang, tujuan, manfaat </w:t>
+      </w:r>
+      <w:r>
+        <w:t>Magang</w:t>
+      </w:r>
+      <w:r>
+        <w:t xml:space="preserve"> Praktik</w:t>
+      </w:r>
+      <w:r>
+        <w:t>um</w:t>
+      </w:r>
+      <w:r>
+        <w:t>, dan sistematika penulisan laporan.</w:t>
       </w:r>
     </w:p>
     <w:p>
@@ -4668,15 +4665,27 @@
         <w:spacing w:line="360" w:lineRule="auto"/>
       </w:pPr>
       <w:r>
-        <w:t>Pada bab ini berisi kesimpulan dan saran dari laporan Kerja Praktik</w:t>
-      </w:r>
-    </w:p>
-    <w:p>
-      <w:pPr>
-        <w:spacing w:line="360" w:lineRule="auto"/>
-      </w:pPr>
-    </w:p>
-    <w:p>
+        <w:t xml:space="preserve">Pada bab ini berisi kesimpulan dan saran dari laporan </w:t>
+      </w:r>
+      <w:r>
+        <w:t>Magang</w:t>
+      </w:r>
+      <w:r>
+        <w:t xml:space="preserve"> Praktik</w:t>
+      </w:r>
+      <w:r>
+        <w:t>um</w:t>
+      </w:r>
+    </w:p>
+    <w:p>
+      <w:pPr>
+        <w:spacing w:line="360" w:lineRule="auto"/>
+      </w:pPr>
+    </w:p>
+    <w:p>
+      <w:pPr>
+        <w:spacing w:line="360" w:lineRule="auto"/>
+      </w:pPr>
       <w:r>
         <w:br w:type="page"/>
       </w:r>
@@ -4686,7 +4695,7 @@
         <w:pStyle w:val="Heading1"/>
         <w:spacing w:line="360" w:lineRule="auto"/>
       </w:pPr>
-      <w:bookmarkStart w:id="13" w:name="_Toc170718295"/>
+      <w:bookmarkStart w:id="14" w:name="_Toc170718295"/>
       <w:r>
         <w:lastRenderedPageBreak/>
         <w:t xml:space="preserve">BAB II </w:t>
@@ -4701,7 +4710,7 @@
       <w:r>
         <w:t xml:space="preserve"> PRAKTIK</w:t>
       </w:r>
-      <w:bookmarkEnd w:id="13"/>
+      <w:bookmarkEnd w:id="14"/>
       <w:r>
         <w:t>UM</w:t>
       </w:r>
@@ -4721,15 +4730,15 @@
         <w:rPr>
           <w:rFonts w:eastAsiaTheme="majorEastAsia"/>
           <w:b/>
-          <w:bCs w:val="0"/>
+          <w:bCs/>
           <w:vanish/>
           <w:szCs w:val="24"/>
         </w:rPr>
       </w:pPr>
-      <w:bookmarkStart w:id="14" w:name="_Toc170649738"/>
-      <w:bookmarkStart w:id="15" w:name="_Toc170718296"/>
-      <w:bookmarkEnd w:id="14"/>
+      <w:bookmarkStart w:id="15" w:name="_Toc170649738"/>
+      <w:bookmarkStart w:id="16" w:name="_Toc170718296"/>
       <w:bookmarkEnd w:id="15"/>
+      <w:bookmarkEnd w:id="16"/>
     </w:p>
     <w:p>
       <w:pPr>
@@ -4741,11 +4750,11 @@
         <w:spacing w:line="360" w:lineRule="auto"/>
         <w:jc w:val="left"/>
       </w:pPr>
-      <w:bookmarkStart w:id="16" w:name="_Toc170718297"/>
+      <w:bookmarkStart w:id="17" w:name="_Toc170718297"/>
       <w:r>
         <w:t>Profil Organisasi Institusi</w:t>
       </w:r>
-      <w:bookmarkEnd w:id="16"/>
+      <w:bookmarkEnd w:id="17"/>
     </w:p>
     <w:p>
       <w:pPr>
@@ -4754,19 +4763,147 @@
           <w:ilvl w:val="2"/>
           <w:numId w:val="7"/>
         </w:numPr>
-      </w:pPr>
-      <w:bookmarkStart w:id="17" w:name="_Toc170718298"/>
+        <w:spacing w:line="360" w:lineRule="auto"/>
+      </w:pPr>
+      <w:bookmarkStart w:id="18" w:name="_Toc170718298"/>
       <w:r>
         <w:t xml:space="preserve">Informasi Umum Yayasan Terbesar </w:t>
       </w:r>
       <w:r>
         <w:t>Yogyakarta</w:t>
       </w:r>
-      <w:bookmarkEnd w:id="17"/>
-    </w:p>
-    <w:p>
-      <w:r>
-        <w:t>Yayasan Terbesar Yogyakarta</w:t>
+      <w:bookmarkEnd w:id="18"/>
+    </w:p>
+    <w:p>
+      <w:pPr>
+        <w:spacing w:line="360" w:lineRule="auto"/>
+        <w:ind w:firstLine="720"/>
+        <w:jc w:val="both"/>
+      </w:pPr>
+      <w:r>
+        <w:t xml:space="preserve">Yayasan Terbesar </w:t>
+      </w:r>
+      <w:r>
+        <w:t>Yogyakarta adalah sebuah lembaga filantropi yang didirikan pada tanggal 24 Maret pada tahun 2019.</w:t>
+      </w:r>
+      <w:r>
+        <w:t xml:space="preserve"> Yayasan Terbesar memiliki beberapa program guna menangani penyintas penyakit tuberkulosis. Berikut adalah program dari Yayasan Terbesar Yogyakarta.</w:t>
+      </w:r>
+    </w:p>
+    <w:p>
+      <w:pPr>
+        <w:pStyle w:val="ListParagraph"/>
+        <w:numPr>
+          <w:ilvl w:val="0"/>
+          <w:numId w:val="13"/>
+        </w:numPr>
+        <w:spacing w:line="360" w:lineRule="auto"/>
+        <w:jc w:val="both"/>
+      </w:pPr>
+      <w:r>
+        <w:t>Pemberian dukungan psiko-sosial (edukasi dan motivasi) kepada pasien TBC dan keluarga</w:t>
+      </w:r>
+      <w:r>
+        <w:t>.</w:t>
+      </w:r>
+    </w:p>
+    <w:p>
+      <w:pPr>
+        <w:pStyle w:val="ListParagraph"/>
+        <w:numPr>
+          <w:ilvl w:val="0"/>
+          <w:numId w:val="13"/>
+        </w:numPr>
+        <w:spacing w:line="360" w:lineRule="auto"/>
+        <w:jc w:val="both"/>
+      </w:pPr>
+      <w:r>
+        <w:t>Dukungan gizi kepada pasien dan pendamping</w:t>
+      </w:r>
+      <w:r>
+        <w:t>.</w:t>
+      </w:r>
+    </w:p>
+    <w:p>
+      <w:pPr>
+        <w:pStyle w:val="ListParagraph"/>
+        <w:numPr>
+          <w:ilvl w:val="0"/>
+          <w:numId w:val="13"/>
+        </w:numPr>
+        <w:spacing w:line="360" w:lineRule="auto"/>
+        <w:jc w:val="both"/>
+      </w:pPr>
+      <w:r>
+        <w:t>Dukungan masker dan handsanitizer kepada pasien dan pendampin</w:t>
+      </w:r>
+      <w:r>
+        <w:t>g.</w:t>
+      </w:r>
+    </w:p>
+    <w:p>
+      <w:pPr>
+        <w:pStyle w:val="ListParagraph"/>
+        <w:numPr>
+          <w:ilvl w:val="0"/>
+          <w:numId w:val="13"/>
+        </w:numPr>
+        <w:spacing w:line="360" w:lineRule="auto"/>
+        <w:jc w:val="both"/>
+      </w:pPr>
+      <w:r>
+        <w:t>Kegiatan focus group discussion (FGD) pasien TBC Resisten Obat di Rumah Sakit</w:t>
+      </w:r>
+      <w:r>
+        <w:t>.</w:t>
+      </w:r>
+    </w:p>
+    <w:p>
+      <w:pPr>
+        <w:pStyle w:val="ListParagraph"/>
+        <w:numPr>
+          <w:ilvl w:val="0"/>
+          <w:numId w:val="13"/>
+        </w:numPr>
+        <w:spacing w:line="360" w:lineRule="auto"/>
+        <w:jc w:val="both"/>
+      </w:pPr>
+      <w:r>
+        <w:t>Daftar Itempelacakan pasien terdiagnosis TBC Resisten Obat yang mangkir / tidak kunjung memulai pengobatan</w:t>
+      </w:r>
+      <w:r>
+        <w:t>.</w:t>
+      </w:r>
+    </w:p>
+    <w:p>
+      <w:pPr>
+        <w:pStyle w:val="ListParagraph"/>
+        <w:numPr>
+          <w:ilvl w:val="0"/>
+          <w:numId w:val="13"/>
+        </w:numPr>
+        <w:spacing w:line="360" w:lineRule="auto"/>
+        <w:jc w:val="both"/>
+      </w:pPr>
+      <w:r>
+        <w:t>Pelatihan pemberdayaan ekonomi kepada pasien dan penyintas</w:t>
+      </w:r>
+      <w:r>
+        <w:t>.</w:t>
+      </w:r>
+    </w:p>
+    <w:p>
+      <w:pPr>
+        <w:pStyle w:val="ListParagraph"/>
+        <w:numPr>
+          <w:ilvl w:val="0"/>
+          <w:numId w:val="13"/>
+        </w:numPr>
+        <w:spacing w:line="360" w:lineRule="auto"/>
+        <w:jc w:val="both"/>
+      </w:pPr>
+      <w:r>
+        <w:t>Edukasi kepada masyarakat melalui media sosial.</w:t>
       </w:r>
     </w:p>
     <w:p>
@@ -4776,18 +4913,21 @@
           <w:ilvl w:val="2"/>
           <w:numId w:val="7"/>
         </w:numPr>
-      </w:pPr>
-      <w:bookmarkStart w:id="18" w:name="_Toc170718299"/>
+        <w:spacing w:line="360" w:lineRule="auto"/>
+      </w:pPr>
+      <w:bookmarkStart w:id="19" w:name="_Toc170718299"/>
       <w:r>
         <w:t>Visi dan Misi</w:t>
       </w:r>
     </w:p>
     <w:p>
       <w:pPr>
+        <w:spacing w:line="360" w:lineRule="auto"/>
         <w:ind w:left="720"/>
-      </w:pPr>
-      <w:r>
-        <w:t>Dengan tujuan untuk mengeliminasi mengeliminaasi penyakit tuberkulosis di Provinsi Daerah Istimewa Yogyakarta, Visi Yayasan Terbesar adal</w:t>
+        <w:jc w:val="both"/>
+      </w:pPr>
+      <w:r>
+        <w:t>Dengan tujuan untuk mengeliminasi penyakit tuberkulosis di Provinsi Daerah Istimewa Yogyakarta, Visi Yayasan Terbesar adal</w:t>
       </w:r>
       <w:r>
         <w:t>ah “</w:t>
@@ -4806,6 +4946,8 @@
           <w:ilvl w:val="0"/>
           <w:numId w:val="10"/>
         </w:numPr>
+        <w:spacing w:line="360" w:lineRule="auto"/>
+        <w:jc w:val="both"/>
       </w:pPr>
       <w:r>
         <w:t>Memberikan dukungan psiko-sosial kepada para pasien Tuberkulosis</w:t>
@@ -4821,6 +4963,8 @@
           <w:ilvl w:val="0"/>
           <w:numId w:val="10"/>
         </w:numPr>
+        <w:spacing w:line="360" w:lineRule="auto"/>
+        <w:jc w:val="both"/>
       </w:pPr>
       <w:r>
         <w:t>Menyampaikan informasi-edukasi kepada masyarakat</w:t>
@@ -4836,6 +4980,8 @@
           <w:ilvl w:val="0"/>
           <w:numId w:val="10"/>
         </w:numPr>
+        <w:spacing w:line="360" w:lineRule="auto"/>
+        <w:jc w:val="both"/>
       </w:pPr>
       <w:r>
         <w:t>Memberikan saran dan pertimbangan kepada pemerintah untuk penyelenggaraan program pengendalian penyakit Tuberkulosis</w:t>
@@ -4851,8 +4997,11 @@
           <w:ilvl w:val="0"/>
           <w:numId w:val="10"/>
         </w:numPr>
-      </w:pPr>
-      <w:r>
+        <w:spacing w:line="360" w:lineRule="auto"/>
+        <w:jc w:val="both"/>
+      </w:pPr>
+      <w:r>
+        <w:lastRenderedPageBreak/>
         <w:t>Menjalin kerjasama dengan lembaga sosial lain yang berkepentingan dalam program pengendalian penyakit Tuberkulosis</w:t>
       </w:r>
       <w:r>
@@ -4866,15 +5015,167 @@
           <w:ilvl w:val="2"/>
           <w:numId w:val="7"/>
         </w:numPr>
+        <w:spacing w:line="360" w:lineRule="auto"/>
       </w:pPr>
       <w:r>
         <w:t>Struktur Organisasi</w:t>
       </w:r>
-      <w:bookmarkEnd w:id="18"/>
-    </w:p>
-    <w:p>
-      <w:pPr>
+      <w:bookmarkEnd w:id="19"/>
+    </w:p>
+    <w:p>
+      <w:pPr>
+        <w:keepNext/>
+        <w:spacing w:line="360" w:lineRule="auto"/>
         <w:ind w:left="720"/>
+        <w:jc w:val="both"/>
+      </w:pPr>
+      <w:r>
+        <w:rPr>
+          <w:noProof/>
+        </w:rPr>
+        <w:drawing>
+          <wp:inline distT="0" distB="0" distL="0" distR="0" wp14:anchorId="4556B558" wp14:editId="0468BA49">
+            <wp:extent cx="4200525" cy="2662497"/>
+            <wp:effectExtent l="0" t="0" r="0" b="5080"/>
+            <wp:docPr id="162515616" name="Picture 1"/>
+            <wp:cNvGraphicFramePr>
+              <a:graphicFrameLocks xmlns:a="http://schemas.openxmlformats.org/drawingml/2006/main" noChangeAspect="1"/>
+            </wp:cNvGraphicFramePr>
+            <a:graphic xmlns:a="http://schemas.openxmlformats.org/drawingml/2006/main">
+              <a:graphicData uri="http://schemas.openxmlformats.org/drawingml/2006/picture">
+                <pic:pic xmlns:pic="http://schemas.openxmlformats.org/drawingml/2006/picture">
+                  <pic:nvPicPr>
+                    <pic:cNvPr id="162515616" name="Picture 162515616"/>
+                    <pic:cNvPicPr/>
+                  </pic:nvPicPr>
+                  <pic:blipFill>
+                    <a:blip r:embed="rId10">
+                      <a:extLst>
+                        <a:ext uri="{28A0092B-C50C-407E-A947-70E740481C1C}">
+                          <a14:useLocalDpi xmlns:a14="http://schemas.microsoft.com/office/drawing/2010/main" val="0"/>
+                        </a:ext>
+                      </a:extLst>
+                    </a:blip>
+                    <a:stretch>
+                      <a:fillRect/>
+                    </a:stretch>
+                  </pic:blipFill>
+                  <pic:spPr>
+                    <a:xfrm>
+                      <a:off x="0" y="0"/>
+                      <a:ext cx="4213408" cy="2670663"/>
+                    </a:xfrm>
+                    <a:prstGeom prst="rect">
+                      <a:avLst/>
+                    </a:prstGeom>
+                  </pic:spPr>
+                </pic:pic>
+              </a:graphicData>
+            </a:graphic>
+          </wp:inline>
+        </w:drawing>
+      </w:r>
+    </w:p>
+    <w:p>
+      <w:pPr>
+        <w:pStyle w:val="Caption"/>
+        <w:jc w:val="center"/>
+        <w:rPr>
+          <w:b/>
+          <w:bCs/>
+          <w:i w:val="0"/>
+          <w:iCs w:val="0"/>
+          <w:color w:val="auto"/>
+        </w:rPr>
+      </w:pPr>
+      <w:r>
+        <w:rPr>
+          <w:b/>
+          <w:bCs/>
+          <w:i w:val="0"/>
+          <w:iCs w:val="0"/>
+          <w:color w:val="auto"/>
+        </w:rPr>
+        <w:t>Gambar 2.</w:t>
+      </w:r>
+      <w:r>
+        <w:rPr>
+          <w:b/>
+          <w:bCs/>
+          <w:i w:val="0"/>
+          <w:iCs w:val="0"/>
+          <w:color w:val="auto"/>
+        </w:rPr>
+        <w:fldChar w:fldCharType="begin"/>
+      </w:r>
+      <w:r>
+        <w:rPr>
+          <w:b/>
+          <w:bCs/>
+          <w:i w:val="0"/>
+          <w:iCs w:val="0"/>
+          <w:color w:val="auto"/>
+        </w:rPr>
+        <w:instrText xml:space="preserve"> SEQ Gambar_2. \* ARABIC </w:instrText>
+      </w:r>
+      <w:r>
+        <w:rPr>
+          <w:b/>
+          <w:bCs/>
+          <w:i w:val="0"/>
+          <w:iCs w:val="0"/>
+          <w:color w:val="auto"/>
+        </w:rPr>
+        <w:fldChar w:fldCharType="separate"/>
+      </w:r>
+      <w:r>
+        <w:rPr>
+          <w:b/>
+          <w:bCs/>
+          <w:i w:val="0"/>
+          <w:iCs w:val="0"/>
+          <w:noProof/>
+          <w:color w:val="auto"/>
+        </w:rPr>
+        <w:t>1</w:t>
+      </w:r>
+      <w:r>
+        <w:rPr>
+          <w:b/>
+          <w:bCs/>
+          <w:i w:val="0"/>
+          <w:iCs w:val="0"/>
+          <w:color w:val="auto"/>
+        </w:rPr>
+        <w:fldChar w:fldCharType="end"/>
+      </w:r>
+      <w:r>
+        <w:rPr>
+          <w:b/>
+          <w:bCs/>
+          <w:i w:val="0"/>
+          <w:iCs w:val="0"/>
+          <w:color w:val="auto"/>
+        </w:rPr>
+        <w:t xml:space="preserve"> Struktur Organisasi Yayasan terbesar Yogyakarta</w:t>
+      </w:r>
+    </w:p>
+    <w:p>
+      <w:pPr>
+        <w:jc w:val="center"/>
+        <w:rPr>
+          <w:b/>
+          <w:bCs/>
+          <w:sz w:val="18"/>
+          <w:szCs w:val="18"/>
+        </w:rPr>
+      </w:pPr>
+    </w:p>
+    <w:p>
+      <w:pPr>
+        <w:spacing w:line="360" w:lineRule="auto"/>
+        <w:ind w:left="720"/>
+        <w:jc w:val="both"/>
       </w:pPr>
       <w:r>
         <w:t>Struktur Organisasi</w:t>
@@ -4896,6 +5197,8 @@
           <w:ilvl w:val="0"/>
           <w:numId w:val="11"/>
         </w:numPr>
+        <w:spacing w:line="360" w:lineRule="auto"/>
+        <w:jc w:val="both"/>
       </w:pPr>
       <w:r>
         <w:t>Dewan Pembina;</w:t>
@@ -4908,6 +5211,8 @@
           <w:ilvl w:val="0"/>
           <w:numId w:val="11"/>
         </w:numPr>
+        <w:spacing w:line="360" w:lineRule="auto"/>
+        <w:jc w:val="both"/>
       </w:pPr>
       <w:r>
         <w:t>Dewan Pengawas;</w:t>
@@ -4920,6 +5225,8 @@
           <w:ilvl w:val="0"/>
           <w:numId w:val="11"/>
         </w:numPr>
+        <w:spacing w:line="360" w:lineRule="auto"/>
+        <w:jc w:val="both"/>
       </w:pPr>
       <w:r>
         <w:t>Ketua, membawahi:</w:t>
@@ -4932,6 +5239,8 @@
           <w:ilvl w:val="0"/>
           <w:numId w:val="12"/>
         </w:numPr>
+        <w:spacing w:line="360" w:lineRule="auto"/>
+        <w:jc w:val="both"/>
       </w:pPr>
       <w:r>
         <w:t>Sekretaris dan Wakil Sekretaris;</w:t>
@@ -4944,6 +5253,8 @@
           <w:ilvl w:val="0"/>
           <w:numId w:val="12"/>
         </w:numPr>
+        <w:spacing w:line="360" w:lineRule="auto"/>
+        <w:jc w:val="both"/>
       </w:pPr>
       <w:r>
         <w:t>Bendahara dan Wakil Bendahara;</w:t>
@@ -4956,6 +5267,8 @@
           <w:ilvl w:val="0"/>
           <w:numId w:val="12"/>
         </w:numPr>
+        <w:spacing w:line="360" w:lineRule="auto"/>
+        <w:jc w:val="both"/>
       </w:pPr>
       <w:r>
         <w:t>Divisi Pendampingan dan Pemberdayaan;</w:t>
@@ -4968,6 +5281,8 @@
           <w:ilvl w:val="0"/>
           <w:numId w:val="12"/>
         </w:numPr>
+        <w:spacing w:line="360" w:lineRule="auto"/>
+        <w:jc w:val="both"/>
       </w:pPr>
       <w:r>
         <w:t>Divisi Pelatihan dan Pengembangn SDM;</w:t>
@@ -4980,6 +5295,8 @@
           <w:ilvl w:val="0"/>
           <w:numId w:val="12"/>
         </w:numPr>
+        <w:spacing w:line="360" w:lineRule="auto"/>
+        <w:jc w:val="both"/>
       </w:pPr>
       <w:r>
         <w:t>Divisi Media, Promosi, dan Komunikasi;</w:t>
@@ -4992,6 +5309,8 @@
           <w:ilvl w:val="0"/>
           <w:numId w:val="12"/>
         </w:numPr>
+        <w:spacing w:line="360" w:lineRule="auto"/>
+        <w:jc w:val="both"/>
       </w:pPr>
       <w:r>
         <w:t>Divisi Fundraising.</w:t>
@@ -5007,32 +5326,78 @@
         <w:spacing w:line="360" w:lineRule="auto"/>
         <w:jc w:val="left"/>
       </w:pPr>
-      <w:bookmarkStart w:id="19" w:name="_Toc170718300"/>
+      <w:bookmarkStart w:id="20" w:name="_Toc170718300"/>
       <w:r>
         <w:t>Lokasi/Lingkungan Institusi</w:t>
       </w:r>
-      <w:bookmarkEnd w:id="19"/>
-    </w:p>
-    <w:p>
-      <w:pPr>
-        <w:spacing w:line="360" w:lineRule="auto"/>
-      </w:pPr>
+      <w:bookmarkEnd w:id="20"/>
+    </w:p>
+    <w:p>
+      <w:pPr>
+        <w:spacing w:line="360" w:lineRule="auto"/>
+        <w:ind w:left="360"/>
+      </w:pPr>
+      <w:r>
+        <w:t>Nama Instansi</w:t>
+      </w:r>
+      <w:r>
+        <w:tab/>
+        <w:t>: Yayasan Terbesar Yogyakarta</w:t>
+      </w:r>
+    </w:p>
+    <w:p>
+      <w:pPr>
+        <w:spacing w:line="360" w:lineRule="auto"/>
+        <w:ind w:left="360"/>
+      </w:pPr>
+      <w:r>
+        <w:lastRenderedPageBreak/>
+        <w:t>Alamat</w:t>
+      </w:r>
+      <w:r>
+        <w:tab/>
+      </w:r>
+      <w:r>
+        <w:tab/>
+        <w:t xml:space="preserve">: </w:t>
+      </w:r>
+      <w:r>
+        <w:t xml:space="preserve">Demangan, Kec. Gondokusuman, Kota Yogyakarta, Daerah Istimewa </w:t>
+      </w:r>
+      <w:r>
+        <w:t>Yogyakarta.</w:t>
+      </w:r>
     </w:p>
     <w:p>
       <w:pPr>
         <w:spacing w:line="360" w:lineRule="auto"/>
         <w:rPr>
           <w:b/>
-          <w:bCs w:val="0"/>
-        </w:rPr>
-      </w:pPr>
+          <w:bCs/>
+        </w:rPr>
+      </w:pPr>
+    </w:p>
+    <w:p>
+      <w:pPr>
+        <w:rPr>
+          <w:b/>
+          <w:bCs/>
+        </w:rPr>
+      </w:pPr>
+      <w:r>
+        <w:rPr>
+          <w:b/>
+          <w:bCs/>
+        </w:rPr>
+        <w:br w:type="page"/>
+      </w:r>
     </w:p>
     <w:p>
       <w:pPr>
         <w:pStyle w:val="Heading1"/>
         <w:spacing w:line="360" w:lineRule="auto"/>
       </w:pPr>
-      <w:bookmarkStart w:id="20" w:name="_Toc170718301"/>
+      <w:bookmarkStart w:id="21" w:name="_Toc170718301"/>
       <w:r>
         <w:lastRenderedPageBreak/>
         <w:t xml:space="preserve">BAB III </w:t>
@@ -5042,33 +5407,6 @@
       </w:r>
       <w:r>
         <w:t>KAJIAN TEORI PENDUKUNG</w:t>
-      </w:r>
-      <w:bookmarkEnd w:id="20"/>
-    </w:p>
-    <w:p>
-      <w:pPr>
-        <w:spacing w:line="360" w:lineRule="auto"/>
-      </w:pPr>
-    </w:p>
-    <w:p>
-      <w:pPr>
-        <w:spacing w:line="360" w:lineRule="auto"/>
-      </w:pPr>
-    </w:p>
-    <w:p>
-      <w:pPr>
-        <w:pStyle w:val="Heading1"/>
-        <w:spacing w:line="360" w:lineRule="auto"/>
-      </w:pPr>
-      <w:bookmarkStart w:id="21" w:name="_Toc170718302"/>
-      <w:r>
-        <w:t xml:space="preserve">BAB IV </w:t>
-      </w:r>
-      <w:r>
-        <w:br/>
-      </w:r>
-      <w:r>
-        <w:t>HASIL PELAKSANAAN DAN PEMBAHASAN</w:t>
       </w:r>
       <w:bookmarkEnd w:id="21"/>
     </w:p>
@@ -5087,14 +5425,95 @@
         <w:rPr>
           <w:rFonts w:eastAsiaTheme="majorEastAsia"/>
           <w:b/>
-          <w:bCs w:val="0"/>
+          <w:bCs/>
           <w:vanish/>
           <w:szCs w:val="24"/>
         </w:rPr>
       </w:pPr>
-      <w:bookmarkStart w:id="22" w:name="_Toc170649743"/>
-      <w:bookmarkStart w:id="23" w:name="_Toc170718303"/>
-      <w:bookmarkEnd w:id="22"/>
+    </w:p>
+    <w:p>
+      <w:pPr>
+        <w:pStyle w:val="Heading2"/>
+        <w:numPr>
+          <w:ilvl w:val="1"/>
+          <w:numId w:val="7"/>
+        </w:numPr>
+        <w:spacing w:line="360" w:lineRule="auto"/>
+        <w:jc w:val="left"/>
+      </w:pPr>
+      <w:r>
+        <w:t>Pengertian Website</w:t>
+      </w:r>
+    </w:p>
+    <w:p>
+      <w:pPr>
+        <w:pStyle w:val="Heading2"/>
+        <w:numPr>
+          <w:ilvl w:val="1"/>
+          <w:numId w:val="7"/>
+        </w:numPr>
+        <w:spacing w:line="360" w:lineRule="auto"/>
+        <w:jc w:val="left"/>
+      </w:pPr>
+      <w:r>
+        <w:t>Fungsi Website</w:t>
+      </w:r>
+    </w:p>
+    <w:p>
+      <w:pPr>
+        <w:pStyle w:val="Heading2"/>
+        <w:numPr>
+          <w:ilvl w:val="1"/>
+          <w:numId w:val="7"/>
+        </w:numPr>
+        <w:spacing w:line="360" w:lineRule="auto"/>
+        <w:jc w:val="left"/>
+      </w:pPr>
+      <w:bookmarkStart w:id="22" w:name="_Hlk170895006"/>
+      <w:r>
+        <w:t>Wordpress</w:t>
+      </w:r>
+    </w:p>
+    <w:bookmarkEnd w:id="22"/>
+    <w:p>
+      <w:pPr>
+        <w:pStyle w:val="Heading2"/>
+        <w:numPr>
+          <w:ilvl w:val="1"/>
+          <w:numId w:val="7"/>
+        </w:numPr>
+        <w:spacing w:line="360" w:lineRule="auto"/>
+        <w:jc w:val="left"/>
+      </w:pPr>
+      <w:r>
+        <w:t>Pengertian Company Profile</w:t>
+      </w:r>
+    </w:p>
+    <w:p>
+      <w:pPr>
+        <w:spacing w:line="360" w:lineRule="auto"/>
+      </w:pPr>
+    </w:p>
+    <w:p>
+      <w:pPr>
+        <w:spacing w:line="360" w:lineRule="auto"/>
+      </w:pPr>
+    </w:p>
+    <w:p>
+      <w:pPr>
+        <w:pStyle w:val="Heading1"/>
+        <w:spacing w:line="360" w:lineRule="auto"/>
+      </w:pPr>
+      <w:bookmarkStart w:id="23" w:name="_Toc170718302"/>
+      <w:r>
+        <w:t xml:space="preserve">BAB IV </w:t>
+      </w:r>
+      <w:r>
+        <w:br/>
+      </w:r>
+      <w:r>
+        <w:t>HASIL PELAKSANAAN DAN PEMBAHASAN</w:t>
+      </w:r>
       <w:bookmarkEnd w:id="23"/>
     </w:p>
     <w:p>
@@ -5112,88 +5531,15 @@
         <w:rPr>
           <w:rFonts w:eastAsiaTheme="majorEastAsia"/>
           <w:b/>
-          <w:bCs w:val="0"/>
+          <w:bCs/>
           <w:vanish/>
           <w:szCs w:val="24"/>
         </w:rPr>
       </w:pPr>
-      <w:bookmarkStart w:id="24" w:name="_Toc170649744"/>
-      <w:bookmarkStart w:id="25" w:name="_Toc170718304"/>
+      <w:bookmarkStart w:id="24" w:name="_Toc170649743"/>
+      <w:bookmarkStart w:id="25" w:name="_Toc170718303"/>
       <w:bookmarkEnd w:id="24"/>
       <w:bookmarkEnd w:id="25"/>
-    </w:p>
-    <w:p>
-      <w:pPr>
-        <w:pStyle w:val="Heading2"/>
-        <w:numPr>
-          <w:ilvl w:val="1"/>
-          <w:numId w:val="7"/>
-        </w:numPr>
-        <w:spacing w:line="360" w:lineRule="auto"/>
-        <w:jc w:val="left"/>
-      </w:pPr>
-      <w:bookmarkStart w:id="26" w:name="_Toc170718305"/>
-      <w:r>
-        <w:t>Pelaksanaan KP</w:t>
-      </w:r>
-      <w:bookmarkEnd w:id="26"/>
-    </w:p>
-    <w:p>
-      <w:pPr>
-        <w:pStyle w:val="Heading2"/>
-        <w:numPr>
-          <w:ilvl w:val="1"/>
-          <w:numId w:val="7"/>
-        </w:numPr>
-        <w:spacing w:line="360" w:lineRule="auto"/>
-        <w:jc w:val="left"/>
-      </w:pPr>
-      <w:bookmarkStart w:id="27" w:name="_Toc170718306"/>
-      <w:r>
-        <w:t>Hasil</w:t>
-      </w:r>
-      <w:bookmarkEnd w:id="27"/>
-    </w:p>
-    <w:p>
-      <w:pPr>
-        <w:pStyle w:val="Heading2"/>
-        <w:numPr>
-          <w:ilvl w:val="1"/>
-          <w:numId w:val="7"/>
-        </w:numPr>
-        <w:spacing w:line="360" w:lineRule="auto"/>
-        <w:jc w:val="left"/>
-      </w:pPr>
-      <w:bookmarkStart w:id="28" w:name="_Toc170718307"/>
-      <w:r>
-        <w:t>Pembahasan</w:t>
-      </w:r>
-      <w:bookmarkEnd w:id="28"/>
-    </w:p>
-    <w:p>
-      <w:pPr>
-        <w:spacing w:line="360" w:lineRule="auto"/>
-      </w:pPr>
-    </w:p>
-    <w:p>
-      <w:pPr>
-        <w:spacing w:line="360" w:lineRule="auto"/>
-      </w:pPr>
-    </w:p>
-    <w:p>
-      <w:pPr>
-        <w:pStyle w:val="Heading1"/>
-        <w:spacing w:line="360" w:lineRule="auto"/>
-      </w:pPr>
-      <w:bookmarkStart w:id="29" w:name="_Toc170718308"/>
-      <w:r>
-        <w:t xml:space="preserve">BAB V </w:t>
-      </w:r>
-      <w:r>
-        <w:br/>
-        <w:t>SIMPULAN DAN SARAN</w:t>
-      </w:r>
-      <w:bookmarkEnd w:id="29"/>
     </w:p>
     <w:p>
       <w:pPr>
@@ -5210,15 +5556,15 @@
         <w:rPr>
           <w:rFonts w:eastAsiaTheme="majorEastAsia"/>
           <w:b/>
-          <w:bCs w:val="0"/>
+          <w:bCs/>
           <w:vanish/>
           <w:szCs w:val="24"/>
         </w:rPr>
       </w:pPr>
-      <w:bookmarkStart w:id="30" w:name="_Toc170649749"/>
-      <w:bookmarkStart w:id="31" w:name="_Toc170718309"/>
-      <w:bookmarkEnd w:id="30"/>
-      <w:bookmarkEnd w:id="31"/>
+      <w:bookmarkStart w:id="26" w:name="_Toc170649744"/>
+      <w:bookmarkStart w:id="27" w:name="_Toc170718304"/>
+      <w:bookmarkEnd w:id="26"/>
+      <w:bookmarkEnd w:id="27"/>
     </w:p>
     <w:p>
       <w:pPr>
@@ -5230,11 +5576,11 @@
         <w:spacing w:line="360" w:lineRule="auto"/>
         <w:jc w:val="left"/>
       </w:pPr>
-      <w:bookmarkStart w:id="32" w:name="_Toc170718310"/>
-      <w:r>
-        <w:t>Simpulan</w:t>
-      </w:r>
-      <w:bookmarkEnd w:id="32"/>
+      <w:bookmarkStart w:id="28" w:name="_Toc170718305"/>
+      <w:r>
+        <w:t>Pelaksanaan KP</w:t>
+      </w:r>
+      <w:bookmarkEnd w:id="28"/>
     </w:p>
     <w:p>
       <w:pPr>
@@ -5246,11 +5592,109 @@
         <w:spacing w:line="360" w:lineRule="auto"/>
         <w:jc w:val="left"/>
       </w:pPr>
-      <w:bookmarkStart w:id="33" w:name="_Toc170718311"/>
+      <w:bookmarkStart w:id="29" w:name="_Toc170718306"/>
+      <w:r>
+        <w:t>Hasil</w:t>
+      </w:r>
+      <w:bookmarkEnd w:id="29"/>
+    </w:p>
+    <w:p>
+      <w:pPr>
+        <w:pStyle w:val="Heading2"/>
+        <w:numPr>
+          <w:ilvl w:val="1"/>
+          <w:numId w:val="7"/>
+        </w:numPr>
+        <w:spacing w:line="360" w:lineRule="auto"/>
+        <w:jc w:val="left"/>
+      </w:pPr>
+      <w:bookmarkStart w:id="30" w:name="_Toc170718307"/>
+      <w:r>
+        <w:t>Pembahasan</w:t>
+      </w:r>
+      <w:bookmarkEnd w:id="30"/>
+    </w:p>
+    <w:p>
+      <w:pPr>
+        <w:spacing w:line="360" w:lineRule="auto"/>
+      </w:pPr>
+    </w:p>
+    <w:p>
+      <w:pPr>
+        <w:spacing w:line="360" w:lineRule="auto"/>
+      </w:pPr>
+    </w:p>
+    <w:p>
+      <w:pPr>
+        <w:pStyle w:val="Heading1"/>
+        <w:spacing w:line="360" w:lineRule="auto"/>
+      </w:pPr>
+      <w:bookmarkStart w:id="31" w:name="_Toc170718308"/>
+      <w:r>
+        <w:t xml:space="preserve">BAB V </w:t>
+      </w:r>
+      <w:r>
+        <w:br/>
+        <w:t>SIMPULAN DAN SARAN</w:t>
+      </w:r>
+      <w:bookmarkEnd w:id="31"/>
+    </w:p>
+    <w:p>
+      <w:pPr>
+        <w:pStyle w:val="ListParagraph"/>
+        <w:keepNext/>
+        <w:keepLines/>
+        <w:numPr>
+          <w:ilvl w:val="0"/>
+          <w:numId w:val="7"/>
+        </w:numPr>
+        <w:spacing w:before="40" w:after="0" w:line="360" w:lineRule="auto"/>
+        <w:contextualSpacing w:val="0"/>
+        <w:outlineLvl w:val="1"/>
+        <w:rPr>
+          <w:rFonts w:eastAsiaTheme="majorEastAsia"/>
+          <w:b/>
+          <w:bCs/>
+          <w:vanish/>
+          <w:szCs w:val="24"/>
+        </w:rPr>
+      </w:pPr>
+      <w:bookmarkStart w:id="32" w:name="_Toc170649749"/>
+      <w:bookmarkStart w:id="33" w:name="_Toc170718309"/>
+      <w:bookmarkEnd w:id="32"/>
+      <w:bookmarkEnd w:id="33"/>
+    </w:p>
+    <w:p>
+      <w:pPr>
+        <w:pStyle w:val="Heading2"/>
+        <w:numPr>
+          <w:ilvl w:val="1"/>
+          <w:numId w:val="7"/>
+        </w:numPr>
+        <w:spacing w:line="360" w:lineRule="auto"/>
+        <w:jc w:val="left"/>
+      </w:pPr>
+      <w:bookmarkStart w:id="34" w:name="_Toc170718310"/>
+      <w:r>
+        <w:t>Simpulan</w:t>
+      </w:r>
+      <w:bookmarkEnd w:id="34"/>
+    </w:p>
+    <w:p>
+      <w:pPr>
+        <w:pStyle w:val="Heading2"/>
+        <w:numPr>
+          <w:ilvl w:val="1"/>
+          <w:numId w:val="7"/>
+        </w:numPr>
+        <w:spacing w:line="360" w:lineRule="auto"/>
+        <w:jc w:val="left"/>
+      </w:pPr>
+      <w:bookmarkStart w:id="35" w:name="_Toc170718311"/>
       <w:r>
         <w:t>Saran</w:t>
       </w:r>
-      <w:bookmarkEnd w:id="33"/>
+      <w:bookmarkEnd w:id="35"/>
     </w:p>
     <w:p>
       <w:pPr>
@@ -5265,12 +5709,12 @@
         <w:pStyle w:val="Heading1"/>
         <w:spacing w:line="360" w:lineRule="auto"/>
       </w:pPr>
-      <w:bookmarkStart w:id="34" w:name="_Toc170718312"/>
+      <w:bookmarkStart w:id="36" w:name="_Toc170718312"/>
       <w:r>
         <w:lastRenderedPageBreak/>
         <w:t>DAFTAR PUSTAKA</w:t>
       </w:r>
-      <w:bookmarkEnd w:id="34"/>
+      <w:bookmarkEnd w:id="36"/>
     </w:p>
     <w:p>
       <w:pPr>
@@ -5278,7 +5722,7 @@
         <w:rPr>
           <w:rFonts w:eastAsiaTheme="majorEastAsia"/>
           <w:b/>
-          <w:bCs w:val="0"/>
+          <w:bCs/>
           <w:szCs w:val="24"/>
         </w:rPr>
       </w:pPr>
@@ -5291,12 +5735,12 @@
         <w:pStyle w:val="Heading1"/>
         <w:spacing w:line="360" w:lineRule="auto"/>
       </w:pPr>
-      <w:bookmarkStart w:id="35" w:name="_Toc170718313"/>
+      <w:bookmarkStart w:id="37" w:name="_Toc170718313"/>
       <w:r>
         <w:lastRenderedPageBreak/>
         <w:t>LAMPIRAN</w:t>
       </w:r>
-      <w:bookmarkEnd w:id="35"/>
+      <w:bookmarkEnd w:id="37"/>
     </w:p>
     <w:p>
       <w:pPr>
@@ -6171,6 +6615,95 @@
     </w:lvl>
   </w:abstractNum>
   <w:abstractNum w:abstractNumId="8" w15:restartNumberingAfterBreak="0">
+    <w:nsid w:val="723F2D67"/>
+    <w:multiLevelType w:val="hybridMultilevel"/>
+    <w:tmpl w:val="7E8638C8"/>
+    <w:lvl w:ilvl="0" w:tplc="0421000F">
+      <w:start w:val="1"/>
+      <w:numFmt w:val="decimal"/>
+      <w:lvlText w:val="%1."/>
+      <w:lvlJc w:val="left"/>
+      <w:pPr>
+        <w:ind w:left="720" w:hanging="360"/>
+      </w:pPr>
+      <w:rPr>
+        <w:rFonts w:hint="default"/>
+      </w:rPr>
+    </w:lvl>
+    <w:lvl w:ilvl="1" w:tplc="04210019" w:tentative="1">
+      <w:start w:val="1"/>
+      <w:numFmt w:val="lowerLetter"/>
+      <w:lvlText w:val="%2."/>
+      <w:lvlJc w:val="left"/>
+      <w:pPr>
+        <w:ind w:left="1440" w:hanging="360"/>
+      </w:pPr>
+    </w:lvl>
+    <w:lvl w:ilvl="2" w:tplc="0421001B" w:tentative="1">
+      <w:start w:val="1"/>
+      <w:numFmt w:val="lowerRoman"/>
+      <w:lvlText w:val="%3."/>
+      <w:lvlJc w:val="right"/>
+      <w:pPr>
+        <w:ind w:left="2160" w:hanging="180"/>
+      </w:pPr>
+    </w:lvl>
+    <w:lvl w:ilvl="3" w:tplc="0421000F" w:tentative="1">
+      <w:start w:val="1"/>
+      <w:numFmt w:val="decimal"/>
+      <w:lvlText w:val="%4."/>
+      <w:lvlJc w:val="left"/>
+      <w:pPr>
+        <w:ind w:left="2880" w:hanging="360"/>
+      </w:pPr>
+    </w:lvl>
+    <w:lvl w:ilvl="4" w:tplc="04210019" w:tentative="1">
+      <w:start w:val="1"/>
+      <w:numFmt w:val="lowerLetter"/>
+      <w:lvlText w:val="%5."/>
+      <w:lvlJc w:val="left"/>
+      <w:pPr>
+        <w:ind w:left="3600" w:hanging="360"/>
+      </w:pPr>
+    </w:lvl>
+    <w:lvl w:ilvl="5" w:tplc="0421001B" w:tentative="1">
+      <w:start w:val="1"/>
+      <w:numFmt w:val="lowerRoman"/>
+      <w:lvlText w:val="%6."/>
+      <w:lvlJc w:val="right"/>
+      <w:pPr>
+        <w:ind w:left="4320" w:hanging="180"/>
+      </w:pPr>
+    </w:lvl>
+    <w:lvl w:ilvl="6" w:tplc="0421000F" w:tentative="1">
+      <w:start w:val="1"/>
+      <w:numFmt w:val="decimal"/>
+      <w:lvlText w:val="%7."/>
+      <w:lvlJc w:val="left"/>
+      <w:pPr>
+        <w:ind w:left="5040" w:hanging="360"/>
+      </w:pPr>
+    </w:lvl>
+    <w:lvl w:ilvl="7" w:tplc="04210019" w:tentative="1">
+      <w:start w:val="1"/>
+      <w:numFmt w:val="lowerLetter"/>
+      <w:lvlText w:val="%8."/>
+      <w:lvlJc w:val="left"/>
+      <w:pPr>
+        <w:ind w:left="5760" w:hanging="360"/>
+      </w:pPr>
+    </w:lvl>
+    <w:lvl w:ilvl="8" w:tplc="0421001B" w:tentative="1">
+      <w:start w:val="1"/>
+      <w:numFmt w:val="lowerRoman"/>
+      <w:lvlText w:val="%9."/>
+      <w:lvlJc w:val="right"/>
+      <w:pPr>
+        <w:ind w:left="6480" w:hanging="180"/>
+      </w:pPr>
+    </w:lvl>
+  </w:abstractNum>
+  <w:abstractNum w:abstractNumId="9" w15:restartNumberingAfterBreak="0">
     <w:nsid w:val="72805CA5"/>
     <w:multiLevelType w:val="hybridMultilevel"/>
     <w:tmpl w:val="05FCE186"/>
@@ -6256,7 +6789,7 @@
       </w:pPr>
     </w:lvl>
   </w:abstractNum>
-  <w:abstractNum w:abstractNumId="9" w15:restartNumberingAfterBreak="0">
+  <w:abstractNum w:abstractNumId="10" w15:restartNumberingAfterBreak="0">
     <w:nsid w:val="752F6658"/>
     <w:multiLevelType w:val="hybridMultilevel"/>
     <w:tmpl w:val="20B2A862"/>
@@ -6348,7 +6881,7 @@
       </w:pPr>
     </w:lvl>
   </w:abstractNum>
-  <w:abstractNum w:abstractNumId="10" w15:restartNumberingAfterBreak="0">
+  <w:abstractNum w:abstractNumId="11" w15:restartNumberingAfterBreak="0">
     <w:nsid w:val="7A0865EE"/>
     <w:multiLevelType w:val="hybridMultilevel"/>
     <w:tmpl w:val="DF6CBE06"/>
@@ -6437,7 +6970,7 @@
       </w:pPr>
     </w:lvl>
   </w:abstractNum>
-  <w:abstractNum w:abstractNumId="11" w15:restartNumberingAfterBreak="0">
+  <w:abstractNum w:abstractNumId="12" w15:restartNumberingAfterBreak="0">
     <w:nsid w:val="7F622091"/>
     <w:multiLevelType w:val="multilevel"/>
     <w:tmpl w:val="B64040E4"/>
@@ -6559,7 +7092,7 @@
     <w:abstractNumId w:val="1"/>
   </w:num>
   <w:num w:numId="3" w16cid:durableId="1032270810">
-    <w:abstractNumId w:val="9"/>
+    <w:abstractNumId w:val="10"/>
   </w:num>
   <w:num w:numId="4" w16cid:durableId="225994744">
     <w:abstractNumId w:val="4"/>
@@ -6568,13 +7101,13 @@
     <w:abstractNumId w:val="7"/>
   </w:num>
   <w:num w:numId="6" w16cid:durableId="1194801682">
-    <w:abstractNumId w:val="8"/>
+    <w:abstractNumId w:val="9"/>
   </w:num>
   <w:num w:numId="7" w16cid:durableId="1235160606">
-    <w:abstractNumId w:val="11"/>
+    <w:abstractNumId w:val="12"/>
   </w:num>
   <w:num w:numId="8" w16cid:durableId="579947073">
-    <w:abstractNumId w:val="10"/>
+    <w:abstractNumId w:val="11"/>
   </w:num>
   <w:num w:numId="9" w16cid:durableId="890119116">
     <w:abstractNumId w:val="6"/>
@@ -6588,6 +7121,9 @@
   <w:num w:numId="12" w16cid:durableId="887031927">
     <w:abstractNumId w:val="0"/>
   </w:num>
+  <w:num w:numId="13" w16cid:durableId="1971276139">
+    <w:abstractNumId w:val="8"/>
+  </w:num>
 </w:numbering>
 </file>
 
@@ -6597,7 +7133,6 @@
     <w:rPrDefault>
       <w:rPr>
         <w:rFonts w:ascii="Times New Roman" w:eastAsiaTheme="minorHAnsi" w:hAnsi="Times New Roman" w:cs="Times New Roman"/>
-        <w:bCs/>
         <w:kern w:val="2"/>
         <w:sz w:val="24"/>
         <w:szCs w:val="28"/>
@@ -7011,7 +7546,7 @@
     <w:rPr>
       <w:rFonts w:eastAsiaTheme="majorEastAsia"/>
       <w:b/>
-      <w:bCs w:val="0"/>
+      <w:bCs/>
       <w:szCs w:val="24"/>
     </w:rPr>
   </w:style>
@@ -7034,7 +7569,7 @@
     <w:rPr>
       <w:rFonts w:eastAsiaTheme="majorEastAsia"/>
       <w:b/>
-      <w:bCs w:val="0"/>
+      <w:bCs/>
       <w:szCs w:val="24"/>
     </w:rPr>
   </w:style>
@@ -7056,7 +7591,7 @@
     <w:rPr>
       <w:rFonts w:eastAsiaTheme="majorEastAsia"/>
       <w:b/>
-      <w:bCs w:val="0"/>
+      <w:bCs/>
       <w:szCs w:val="24"/>
     </w:rPr>
   </w:style>
@@ -7096,7 +7631,7 @@
     <w:rPr>
       <w:rFonts w:ascii="Times New Roman" w:eastAsiaTheme="majorEastAsia" w:hAnsi="Times New Roman" w:cs="Times New Roman"/>
       <w:b/>
-      <w:bCs w:val="0"/>
+      <w:bCs/>
       <w:sz w:val="24"/>
       <w:szCs w:val="24"/>
     </w:rPr>
@@ -7114,7 +7649,7 @@
     </w:pPr>
     <w:rPr>
       <w:rFonts w:ascii="Calibri" w:hAnsi="Calibri"/>
-      <w:bCs w:val="0"/>
+      <w:bCs/>
       <w:kern w:val="0"/>
       <w:sz w:val="22"/>
       <w:szCs w:val="22"/>
@@ -7141,7 +7676,7 @@
     <w:rPr>
       <w:rFonts w:eastAsiaTheme="majorEastAsia"/>
       <w:b/>
-      <w:bCs w:val="0"/>
+      <w:bCs/>
       <w:szCs w:val="24"/>
     </w:rPr>
   </w:style>
@@ -7255,7 +7790,7 @@
     <w:rPr>
       <w:rFonts w:eastAsiaTheme="majorEastAsia"/>
       <w:b/>
-      <w:bCs w:val="0"/>
+      <w:bCs/>
       <w:szCs w:val="24"/>
     </w:rPr>
   </w:style>
@@ -7284,6 +7819,25 @@
       <w:spacing w:after="100"/>
       <w:ind w:left="480"/>
     </w:pPr>
+  </w:style>
+  <w:style w:type="paragraph" w:styleId="Caption">
+    <w:name w:val="caption"/>
+    <w:basedOn w:val="Normal"/>
+    <w:next w:val="Normal"/>
+    <w:uiPriority w:val="35"/>
+    <w:unhideWhenUsed/>
+    <w:qFormat/>
+    <w:rsid w:val="00F7100F"/>
+    <w:pPr>
+      <w:spacing w:after="200" w:line="240" w:lineRule="auto"/>
+    </w:pPr>
+    <w:rPr>
+      <w:i/>
+      <w:iCs/>
+      <w:color w:val="44546A" w:themeColor="text2"/>
+      <w:sz w:val="18"/>
+      <w:szCs w:val="18"/>
+    </w:rPr>
   </w:style>
 </w:styles>
 </file>

</xml_diff>